<commit_message>
update the information of instruction book
</commit_message>
<xml_diff>
--- a/doc/C3.docx
+++ b/doc/C3.docx
@@ -6,50 +6,349 @@
       <w:pPr>
         <w:spacing w:line="520" w:lineRule="exact"/>
         <w:rPr>
-          <w:rFonts w:ascii="仿宋_GB2312" w:eastAsia="仿宋_GB2312"/>
+          <w:rFonts w:ascii="FangSong_GB2312" w:eastAsia="FangSong_GB2312"/>
           <w:color w:val="000000"/>
           <w:u w:val="single"/>
         </w:rPr>
       </w:pPr>
       <w:r>
         <w:rPr>
+          <w:rFonts w:ascii="FangSong_GB2312" w:eastAsia="FangSong_GB2312"/>
           <w:noProof/>
+          <w:color w:val="000000"/>
+          <w:u w:val="single"/>
+        </w:rPr>
+        <mc:AlternateContent>
+          <mc:Choice Requires="wps">
+            <w:drawing>
+              <wp:anchor distT="0" distB="0" distL="114300" distR="114300" simplePos="0" relativeHeight="251666432" behindDoc="0" locked="0" layoutInCell="1" allowOverlap="1" wp14:anchorId="356423D5" wp14:editId="6B46EF82">
+                <wp:simplePos x="0" y="0"/>
+                <wp:positionH relativeFrom="column">
+                  <wp:posOffset>-1134610</wp:posOffset>
+                </wp:positionH>
+                <wp:positionV relativeFrom="paragraph">
+                  <wp:posOffset>-914400</wp:posOffset>
+                </wp:positionV>
+                <wp:extent cx="7541196" cy="10687219"/>
+                <wp:effectExtent l="0" t="0" r="3175" b="6350"/>
+                <wp:wrapNone/>
+                <wp:docPr id="266245761" name="Text Box 3"/>
+                <wp:cNvGraphicFramePr/>
+                <a:graphic xmlns:a="http://schemas.openxmlformats.org/drawingml/2006/main">
+                  <a:graphicData uri="http://schemas.microsoft.com/office/word/2010/wordprocessingShape">
+                    <wps:wsp>
+                      <wps:cNvSpPr txBox="1"/>
+                      <wps:spPr>
+                        <a:xfrm>
+                          <a:off x="0" y="0"/>
+                          <a:ext cx="7541196" cy="10687219"/>
+                        </a:xfrm>
+                        <a:prstGeom prst="rect">
+                          <a:avLst/>
+                        </a:prstGeom>
+                        <a:solidFill>
+                          <a:schemeClr val="lt1"/>
+                        </a:solidFill>
+                        <a:ln w="6350">
+                          <a:noFill/>
+                        </a:ln>
+                      </wps:spPr>
+                      <wps:txbx>
+                        <w:txbxContent>
+                          <w:p>
+                            <w:r>
+                              <w:rPr>
+                                <w:noProof/>
+                              </w:rPr>
+                              <w:drawing>
+                                <wp:inline distT="0" distB="0" distL="0" distR="0" wp14:anchorId="7323A156" wp14:editId="020E847C">
+                                  <wp:extent cx="7351057" cy="10485755"/>
+                                  <wp:effectExtent l="0" t="0" r="2540" b="4445"/>
+                                  <wp:docPr id="1345516380" name="Picture 4" descr="A close-up of a document&#10;&#10;AI-generated content may be incorrect."/>
+                                  <wp:cNvGraphicFramePr>
+                                    <a:graphicFrameLocks xmlns:a="http://schemas.openxmlformats.org/drawingml/2006/main" noChangeAspect="1"/>
+                                  </wp:cNvGraphicFramePr>
+                                  <a:graphic xmlns:a="http://schemas.openxmlformats.org/drawingml/2006/main">
+                                    <a:graphicData uri="http://schemas.openxmlformats.org/drawingml/2006/picture">
+                                      <pic:pic xmlns:pic="http://schemas.openxmlformats.org/drawingml/2006/picture">
+                                        <pic:nvPicPr>
+                                          <pic:cNvPr id="1345516380" name="Picture 4" descr="A close-up of a document&#10;&#10;AI-generated content may be incorrect."/>
+                                          <pic:cNvPicPr/>
+                                        </pic:nvPicPr>
+                                        <pic:blipFill>
+                                          <a:blip r:embed="rId7">
+                                            <a:extLst>
+                                              <a:ext uri="{28A0092B-C50C-407E-A947-70E740481C1C}">
+                                                <a14:useLocalDpi xmlns:a14="http://schemas.microsoft.com/office/drawing/2010/main" val="0"/>
+                                              </a:ext>
+                                            </a:extLst>
+                                          </a:blip>
+                                          <a:stretch>
+                                            <a:fillRect/>
+                                          </a:stretch>
+                                        </pic:blipFill>
+                                        <pic:spPr>
+                                          <a:xfrm>
+                                            <a:off x="0" y="0"/>
+                                            <a:ext cx="7351057" cy="10485755"/>
+                                          </a:xfrm>
+                                          <a:prstGeom prst="rect">
+                                            <a:avLst/>
+                                          </a:prstGeom>
+                                        </pic:spPr>
+                                      </pic:pic>
+                                    </a:graphicData>
+                                  </a:graphic>
+                                </wp:inline>
+                              </w:drawing>
+                            </w:r>
+                          </w:p>
+                        </w:txbxContent>
+                      </wps:txbx>
+                      <wps:bodyPr rot="0" spcFirstLastPara="0" vertOverflow="overflow" horzOverflow="overflow" vert="horz" wrap="square" lIns="91440" tIns="45720" rIns="91440" bIns="45720" numCol="1" spcCol="0" rtlCol="0" fromWordArt="0" anchor="t" anchorCtr="0" forceAA="0" compatLnSpc="1">
+                        <a:prstTxWarp prst="textNoShape">
+                          <a:avLst/>
+                        </a:prstTxWarp>
+                        <a:noAutofit/>
+                      </wps:bodyPr>
+                    </wps:wsp>
+                  </a:graphicData>
+                </a:graphic>
+                <wp14:sizeRelH relativeFrom="margin">
+                  <wp14:pctWidth>0</wp14:pctWidth>
+                </wp14:sizeRelH>
+                <wp14:sizeRelV relativeFrom="margin">
+                  <wp14:pctHeight>0</wp14:pctHeight>
+                </wp14:sizeRelV>
+              </wp:anchor>
+            </w:drawing>
+          </mc:Choice>
+          <mc:Fallback>
+            <w:pict>
+              <v:shapetype w14:anchorId="356423D5" id="_x0000_t202" coordsize="21600,21600" o:spt="202" path="m,l,21600r21600,l21600,xe">
+                <v:stroke joinstyle="miter"/>
+                <v:path gradientshapeok="t" o:connecttype="rect"/>
+              </v:shapetype>
+              <v:shape id="Text Box 3" o:spid="_x0000_s1026" type="#_x0000_t202" style="position:absolute;left:0;text-align:left;margin-left:-89.35pt;margin-top:-1in;width:593.8pt;height:841.5pt;z-index:251666432;visibility:visible;mso-wrap-style:square;mso-width-percent:0;mso-height-percent:0;mso-wrap-distance-left:9pt;mso-wrap-distance-top:0;mso-wrap-distance-right:9pt;mso-wrap-distance-bottom:0;mso-position-horizontal:absolute;mso-position-horizontal-relative:text;mso-position-vertical:absolute;mso-position-vertical-relative:text;mso-width-percent:0;mso-height-percent:0;mso-width-relative:margin;mso-height-relative:margin;v-text-anchor:top" o:gfxdata="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" fillcolor="white [3201]" stroked="f" strokeweight=".5pt">
+                <v:textbox>
+                  <w:txbxContent>
+                    <w:p>
+                      <w:r>
+                        <w:rPr>
+                          <w:noProof/>
+                        </w:rPr>
+                        <w:drawing>
+                          <wp:inline distT="0" distB="0" distL="0" distR="0" wp14:anchorId="7323A156" wp14:editId="020E847C">
+                            <wp:extent cx="7351057" cy="10485755"/>
+                            <wp:effectExtent l="0" t="0" r="2540" b="4445"/>
+                            <wp:docPr id="1345516380" name="Picture 4" descr="A close-up of a document&#10;&#10;AI-generated content may be incorrect."/>
+                            <wp:cNvGraphicFramePr>
+                              <a:graphicFrameLocks xmlns:a="http://schemas.openxmlformats.org/drawingml/2006/main" noChangeAspect="1"/>
+                            </wp:cNvGraphicFramePr>
+                            <a:graphic xmlns:a="http://schemas.openxmlformats.org/drawingml/2006/main">
+                              <a:graphicData uri="http://schemas.openxmlformats.org/drawingml/2006/picture">
+                                <pic:pic xmlns:pic="http://schemas.openxmlformats.org/drawingml/2006/picture">
+                                  <pic:nvPicPr>
+                                    <pic:cNvPr id="1345516380" name="Picture 4" descr="A close-up of a document&#10;&#10;AI-generated content may be incorrect."/>
+                                    <pic:cNvPicPr/>
+                                  </pic:nvPicPr>
+                                  <pic:blipFill>
+                                    <a:blip r:embed="rId7">
+                                      <a:extLst>
+                                        <a:ext uri="{28A0092B-C50C-407E-A947-70E740481C1C}">
+                                          <a14:useLocalDpi xmlns:a14="http://schemas.microsoft.com/office/drawing/2010/main" val="0"/>
+                                        </a:ext>
+                                      </a:extLst>
+                                    </a:blip>
+                                    <a:stretch>
+                                      <a:fillRect/>
+                                    </a:stretch>
+                                  </pic:blipFill>
+                                  <pic:spPr>
+                                    <a:xfrm>
+                                      <a:off x="0" y="0"/>
+                                      <a:ext cx="7351057" cy="10485755"/>
+                                    </a:xfrm>
+                                    <a:prstGeom prst="rect">
+                                      <a:avLst/>
+                                    </a:prstGeom>
+                                  </pic:spPr>
+                                </pic:pic>
+                              </a:graphicData>
+                            </a:graphic>
+                          </wp:inline>
+                        </w:drawing>
+                      </w:r>
+                    </w:p>
+                  </w:txbxContent>
+                </v:textbox>
+              </v:shape>
+            </w:pict>
+          </mc:Fallback>
+        </mc:AlternateContent>
+      </w:r>
+    </w:p>
+    <w:p>
+      <w:pPr>
+        <w:spacing w:beforeLines="50" w:before="156" w:line="300" w:lineRule="auto"/>
+        <w:outlineLvl w:val="3"/>
+        <w:rPr>
+          <w:rFonts w:ascii="SimHei" w:eastAsia="SimHei"/>
+          <w:color w:val="000000"/>
+          <w:sz w:val="44"/>
+        </w:rPr>
+      </w:pPr>
+    </w:p>
+    <w:p>
+      <w:pPr>
+        <w:widowControl/>
+        <w:jc w:val="left"/>
+        <w:rPr>
+          <w:rFonts w:ascii="SimHei" w:eastAsia="SimHei"/>
+          <w:color w:val="000000"/>
+          <w:sz w:val="44"/>
+        </w:rPr>
+      </w:pPr>
+      <w:r>
+        <w:rPr>
+          <w:rFonts w:ascii="SimHei" w:eastAsia="SimHei"/>
+          <w:color w:val="000000"/>
+          <w:sz w:val="44"/>
+        </w:rPr>
+        <w:br w:type="page"/>
+      </w:r>
+    </w:p>
+    <w:p>
+      <w:pPr>
+        <w:spacing w:beforeLines="50" w:before="156" w:line="300" w:lineRule="auto"/>
+        <w:jc w:val="center"/>
+        <w:outlineLvl w:val="3"/>
+        <w:rPr>
+          <w:rFonts w:ascii="SimHei" w:eastAsia="SimHei"/>
+          <w:color w:val="000000"/>
+          <w:sz w:val="44"/>
+        </w:rPr>
+      </w:pPr>
+      <w:r>
+        <w:rPr>
+          <w:rFonts w:ascii="SimHei" w:eastAsia="SimHei" w:hint="eastAsia"/>
+          <w:color w:val="000000"/>
+          <w:sz w:val="44"/>
+        </w:rPr>
+        <w:lastRenderedPageBreak/>
+        <w:t>关于参赛作品说明书使用授权的说明</w:t>
+      </w:r>
+    </w:p>
+    <w:p>
+      <w:pPr>
+        <w:spacing w:line="300" w:lineRule="auto"/>
+        <w:rPr>
+          <w:color w:val="000000"/>
+          <w:sz w:val="24"/>
+        </w:rPr>
+      </w:pPr>
+    </w:p>
+    <w:p>
+      <w:pPr>
+        <w:spacing w:line="300" w:lineRule="auto"/>
+        <w:rPr>
+          <w:color w:val="000000"/>
+          <w:sz w:val="26"/>
+        </w:rPr>
+      </w:pPr>
+    </w:p>
+    <w:p>
+      <w:pPr>
+        <w:spacing w:line="300" w:lineRule="auto"/>
+        <w:rPr>
+          <w:color w:val="000000"/>
+          <w:sz w:val="18"/>
+          <w:szCs w:val="18"/>
+        </w:rPr>
+      </w:pPr>
+      <w:r>
+        <w:rPr>
+          <w:rFonts w:hint="eastAsia"/>
+          <w:color w:val="000000"/>
+          <w:sz w:val="26"/>
+        </w:rPr>
+        <w:tab/>
+        <w:t xml:space="preserve"> </w:t>
+      </w:r>
+      <w:r>
+        <w:rPr>
+          <w:rFonts w:hint="eastAsia"/>
+          <w:color w:val="000000"/>
+          <w:sz w:val="24"/>
+        </w:rPr>
+        <w:t>本人完全了解第十四届全国海洋航行器设计与制作大赛关于保留、使用参赛作品说明书的规定，即：参赛作品著作权归参赛者本人，比赛组委会可以在相关主页上收录并公开参赛作品的设计方案、技术报告以及参赛作品的视频、图像资料，并将相关内容编纂收录在组委会出版论文集中。如作品有核心保密部分，请向组委会另行说明，将不予公开。</w:t>
+      </w:r>
+    </w:p>
+    <w:p>
+      <w:pPr>
+        <w:spacing w:line="300" w:lineRule="auto"/>
+        <w:rPr>
+          <w:color w:val="000000"/>
+          <w:sz w:val="26"/>
+        </w:rPr>
+      </w:pPr>
+      <w:r>
+        <w:rPr>
+          <w:rFonts w:ascii="KaiTi" w:eastAsia="KaiTi" w:hAnsi="KaiTi" w:hint="eastAsia"/>
+          <w:noProof/>
+          <w:color w:val="FF0000"/>
+          <w:sz w:val="24"/>
         </w:rPr>
         <w:drawing>
-          <wp:anchor distT="0" distB="0" distL="114300" distR="114300" simplePos="0" relativeHeight="251670528" behindDoc="0" locked="0" layoutInCell="1" allowOverlap="0" wp14:anchorId="53965302" wp14:editId="10F43A4A">
+          <wp:anchor distT="0" distB="0" distL="114300" distR="114300" simplePos="0" relativeHeight="251663360" behindDoc="0" locked="0" layoutInCell="1" allowOverlap="1" wp14:anchorId="74E90A31" wp14:editId="75892F62">
             <wp:simplePos x="0" y="0"/>
-            <wp:positionH relativeFrom="margin">
-              <wp:posOffset>-1022018</wp:posOffset>
+            <wp:positionH relativeFrom="rightMargin">
+              <wp:posOffset>-669045</wp:posOffset>
             </wp:positionH>
-            <wp:positionV relativeFrom="page">
-              <wp:posOffset>95416</wp:posOffset>
+            <wp:positionV relativeFrom="paragraph">
+              <wp:posOffset>54129</wp:posOffset>
             </wp:positionV>
-            <wp:extent cx="7332400" cy="10121900"/>
-            <wp:effectExtent l="0" t="0" r="1905" b="0"/>
-            <wp:wrapTopAndBottom/>
-            <wp:docPr id="20" name="Picture 20"/>
-            <wp:cNvGraphicFramePr/>
+            <wp:extent cx="316230" cy="617855"/>
+            <wp:effectExtent l="0" t="0" r="6985" b="3810"/>
+            <wp:wrapNone/>
+            <wp:docPr id="178835194" name="图片 4"/>
+            <wp:cNvGraphicFramePr>
+              <a:graphicFrameLocks xmlns:a="http://schemas.openxmlformats.org/drawingml/2006/main" noChangeAspect="1"/>
+            </wp:cNvGraphicFramePr>
             <a:graphic xmlns:a="http://schemas.openxmlformats.org/drawingml/2006/main">
               <a:graphicData uri="http://schemas.openxmlformats.org/drawingml/2006/picture">
                 <pic:pic xmlns:pic="http://schemas.openxmlformats.org/drawingml/2006/picture">
                   <pic:nvPicPr>
-                    <pic:cNvPr id="20" name="Picture 20"/>
-                    <pic:cNvPicPr/>
+                    <pic:cNvPr id="178835194" name="图片 4"/>
+                    <pic:cNvPicPr>
+                      <a:picLocks noChangeAspect="1" noChangeArrowheads="1"/>
+                    </pic:cNvPicPr>
                   </pic:nvPicPr>
                   <pic:blipFill>
-                    <a:blip r:embed="rId7"/>
+                    <a:blip r:embed="rId8" cstate="print">
+                      <a:extLst>
+                        <a:ext uri="{28A0092B-C50C-407E-A947-70E740481C1C}">
+                          <a14:useLocalDpi xmlns:a14="http://schemas.microsoft.com/office/drawing/2010/main" val="0"/>
+                        </a:ext>
+                      </a:extLst>
+                    </a:blip>
+                    <a:srcRect/>
                     <a:stretch>
                       <a:fillRect/>
                     </a:stretch>
                   </pic:blipFill>
                   <pic:spPr>
-                    <a:xfrm>
+                    <a:xfrm rot="16200000">
                       <a:off x="0" y="0"/>
-                      <a:ext cx="7332400" cy="10121900"/>
+                      <a:ext cx="316230" cy="617855"/>
                     </a:xfrm>
                     <a:prstGeom prst="rect">
                       <a:avLst/>
                     </a:prstGeom>
+                    <a:noFill/>
+                    <a:ln>
+                      <a:noFill/>
+                    </a:ln>
                   </pic:spPr>
                 </pic:pic>
               </a:graphicData>
@@ -60,81 +359,6 @@
     </w:p>
     <w:p>
       <w:pPr>
-        <w:spacing w:beforeLines="50" w:before="156" w:line="300" w:lineRule="auto"/>
-        <w:jc w:val="center"/>
-        <w:outlineLvl w:val="3"/>
-        <w:rPr>
-          <w:rFonts w:ascii="黑体" w:eastAsia="黑体"/>
-          <w:color w:val="000000"/>
-          <w:sz w:val="44"/>
-        </w:rPr>
-      </w:pPr>
-      <w:r>
-        <w:rPr>
-          <w:rFonts w:ascii="黑体" w:eastAsia="黑体" w:hint="eastAsia"/>
-          <w:color w:val="000000"/>
-          <w:sz w:val="44"/>
-        </w:rPr>
-        <w:lastRenderedPageBreak/>
-        <w:t>关于参赛作品说明书使用授权的说明</w:t>
-      </w:r>
-    </w:p>
-    <w:p>
-      <w:pPr>
-        <w:spacing w:line="300" w:lineRule="auto"/>
-        <w:rPr>
-          <w:color w:val="000000"/>
-          <w:sz w:val="24"/>
-        </w:rPr>
-      </w:pPr>
-    </w:p>
-    <w:p>
-      <w:pPr>
-        <w:spacing w:line="300" w:lineRule="auto"/>
-        <w:rPr>
-          <w:color w:val="000000"/>
-          <w:sz w:val="26"/>
-        </w:rPr>
-      </w:pPr>
-    </w:p>
-    <w:p>
-      <w:pPr>
-        <w:spacing w:line="300" w:lineRule="auto"/>
-        <w:rPr>
-          <w:color w:val="000000"/>
-          <w:sz w:val="18"/>
-          <w:szCs w:val="18"/>
-        </w:rPr>
-      </w:pPr>
-      <w:r>
-        <w:rPr>
-          <w:rFonts w:hint="eastAsia"/>
-          <w:color w:val="000000"/>
-          <w:sz w:val="26"/>
-        </w:rPr>
-        <w:tab/>
-        <w:t xml:space="preserve"> </w:t>
-      </w:r>
-      <w:r>
-        <w:rPr>
-          <w:rFonts w:hint="eastAsia"/>
-          <w:color w:val="000000"/>
-          <w:sz w:val="24"/>
-        </w:rPr>
-        <w:t>本人完全了解第十四届全国海洋航行器设计与制作大赛关于保留、使用参赛作品说明书的规定，即：参赛作品著作权归参赛者本人，比赛组委会可以在相关主页上收录并公开参赛作品的设计方案、技术报告以及参赛作品的视频、图像资料，并将相关内容编纂收录在组委会出版论文集中。如作品有核心保密部分，请向组委会另行说明，将不予公开。</w:t>
-      </w:r>
-    </w:p>
-    <w:p>
-      <w:pPr>
-        <w:spacing w:line="300" w:lineRule="auto"/>
-        <w:rPr>
-          <w:color w:val="000000"/>
-          <w:sz w:val="26"/>
-        </w:rPr>
-      </w:pPr>
-    </w:p>
-    <w:p>
-      <w:pPr>
         <w:spacing w:line="360" w:lineRule="auto"/>
         <w:ind w:firstLineChars="2000" w:firstLine="4800"/>
         <w:rPr>
@@ -145,7 +369,7 @@
       </w:pPr>
       <w:r>
         <w:rPr>
-          <w:rFonts w:ascii="宋体" w:hAnsi="宋体" w:hint="eastAsia"/>
+          <w:rFonts w:ascii="SimSun" w:hAnsi="SimSun" w:hint="eastAsia"/>
           <w:noProof/>
           <w:color w:val="000000"/>
           <w:sz w:val="24"/>
@@ -176,7 +400,7 @@
                     </pic:cNvPicPr>
                   </pic:nvPicPr>
                   <pic:blipFill>
-                    <a:blip r:embed="rId8" cstate="print">
+                    <a:blip r:embed="rId9" cstate="print">
                       <a:extLst>
                         <a:ext uri="{28A0092B-C50C-407E-A947-70E740481C1C}">
                           <a14:useLocalDpi xmlns:a14="http://schemas.microsoft.com/office/drawing/2010/main" val="0"/>
@@ -235,70 +459,6 @@
       </w:r>
       <w:r>
         <w:rPr>
-          <w:rFonts w:ascii="楷体" w:eastAsia="楷体" w:hAnsi="楷体" w:hint="eastAsia"/>
-          <w:noProof/>
-          <w:color w:val="FF0000"/>
-          <w:sz w:val="24"/>
-        </w:rPr>
-        <w:drawing>
-          <wp:anchor distT="0" distB="0" distL="114300" distR="114300" simplePos="0" relativeHeight="251663360" behindDoc="0" locked="0" layoutInCell="1" allowOverlap="1" wp14:anchorId="74E90A31" wp14:editId="2B38F37C">
-            <wp:simplePos x="0" y="0"/>
-            <wp:positionH relativeFrom="rightMargin">
-              <wp:posOffset>-738505</wp:posOffset>
-            </wp:positionH>
-            <wp:positionV relativeFrom="paragraph">
-              <wp:posOffset>-186055</wp:posOffset>
-            </wp:positionV>
-            <wp:extent cx="316230" cy="617855"/>
-            <wp:effectExtent l="0" t="0" r="6985" b="3810"/>
-            <wp:wrapNone/>
-            <wp:docPr id="178835194" name="图片 4"/>
-            <wp:cNvGraphicFramePr>
-              <a:graphicFrameLocks xmlns:a="http://schemas.openxmlformats.org/drawingml/2006/main" noChangeAspect="1"/>
-            </wp:cNvGraphicFramePr>
-            <a:graphic xmlns:a="http://schemas.openxmlformats.org/drawingml/2006/main">
-              <a:graphicData uri="http://schemas.openxmlformats.org/drawingml/2006/picture">
-                <pic:pic xmlns:pic="http://schemas.openxmlformats.org/drawingml/2006/picture">
-                  <pic:nvPicPr>
-                    <pic:cNvPr id="178835194" name="图片 4"/>
-                    <pic:cNvPicPr>
-                      <a:picLocks noChangeAspect="1" noChangeArrowheads="1"/>
-                    </pic:cNvPicPr>
-                  </pic:nvPicPr>
-                  <pic:blipFill>
-                    <a:blip r:embed="rId9" cstate="print">
-                      <a:extLst>
-                        <a:ext uri="{28A0092B-C50C-407E-A947-70E740481C1C}">
-                          <a14:useLocalDpi xmlns:a14="http://schemas.microsoft.com/office/drawing/2010/main" val="0"/>
-                        </a:ext>
-                      </a:extLst>
-                    </a:blip>
-                    <a:srcRect/>
-                    <a:stretch>
-                      <a:fillRect/>
-                    </a:stretch>
-                  </pic:blipFill>
-                  <pic:spPr>
-                    <a:xfrm rot="16200000">
-                      <a:off x="0" y="0"/>
-                      <a:ext cx="316230" cy="617855"/>
-                    </a:xfrm>
-                    <a:prstGeom prst="rect">
-                      <a:avLst/>
-                    </a:prstGeom>
-                    <a:noFill/>
-                    <a:ln>
-                      <a:noFill/>
-                    </a:ln>
-                  </pic:spPr>
-                </pic:pic>
-              </a:graphicData>
-            </a:graphic>
-          </wp:anchor>
-        </w:drawing>
-      </w:r>
-      <w:r>
-        <w:rPr>
           <w:rFonts w:hint="eastAsia"/>
           <w:color w:val="000000"/>
           <w:sz w:val="26"/>
@@ -307,20 +467,37 @@
         <w:tab/>
         <w:t xml:space="preserve">   </w:t>
       </w:r>
-    </w:p>
-    <w:p>
-      <w:pPr>
-        <w:spacing w:line="360" w:lineRule="auto"/>
-        <w:ind w:firstLineChars="2705" w:firstLine="6492"/>
-        <w:rPr>
+      <w:r>
+        <w:rPr>
+          <w:rFonts w:hint="eastAsia"/>
           <w:color w:val="000000"/>
           <w:sz w:val="26"/>
           <w:u w:val="single"/>
         </w:rPr>
-      </w:pPr>
-      <w:r>
-        <w:rPr>
-          <w:rFonts w:ascii="宋体" w:hAnsi="宋体" w:hint="eastAsia"/>
+        <w:t xml:space="preserve">  </w:t>
+      </w:r>
+      <w:r>
+        <w:rPr>
+          <w:rFonts w:hint="eastAsia"/>
+          <w:color w:val="000000"/>
+          <w:sz w:val="26"/>
+        </w:rPr>
+        <w:t xml:space="preserve">                                                  </w:t>
+      </w:r>
+    </w:p>
+    <w:p>
+      <w:pPr>
+        <w:spacing w:line="360" w:lineRule="auto"/>
+        <w:ind w:firstLineChars="2705" w:firstLine="6492"/>
+        <w:rPr>
+          <w:color w:val="000000"/>
+          <w:sz w:val="26"/>
+          <w:u w:val="single"/>
+        </w:rPr>
+      </w:pPr>
+      <w:r>
+        <w:rPr>
+          <w:rFonts w:ascii="SimSun" w:hAnsi="SimSun" w:hint="eastAsia"/>
           <w:noProof/>
           <w:color w:val="000000"/>
           <w:sz w:val="24"/>
@@ -404,19 +581,19 @@
       </w:pPr>
       <w:r>
         <w:rPr>
-          <w:rFonts w:ascii="宋体" w:hAnsi="宋体" w:hint="eastAsia"/>
+          <w:rFonts w:ascii="SimSun" w:hAnsi="SimSun" w:hint="eastAsia"/>
           <w:noProof/>
           <w:color w:val="000000"/>
           <w:sz w:val="24"/>
         </w:rPr>
         <w:drawing>
-          <wp:anchor distT="0" distB="0" distL="114300" distR="114300" simplePos="0" relativeHeight="251659264" behindDoc="0" locked="0" layoutInCell="1" allowOverlap="1" wp14:anchorId="2D7EA3FB" wp14:editId="6E659F69">
+          <wp:anchor distT="0" distB="0" distL="114300" distR="114300" simplePos="0" relativeHeight="251659264" behindDoc="0" locked="0" layoutInCell="1" allowOverlap="1" wp14:anchorId="2D7EA3FB" wp14:editId="0AD9A1AC">
             <wp:simplePos x="0" y="0"/>
             <wp:positionH relativeFrom="margin">
-              <wp:posOffset>4748530</wp:posOffset>
+              <wp:posOffset>4559027</wp:posOffset>
             </wp:positionH>
             <wp:positionV relativeFrom="paragraph">
-              <wp:posOffset>121285</wp:posOffset>
+              <wp:posOffset>94693</wp:posOffset>
             </wp:positionV>
             <wp:extent cx="285115" cy="563880"/>
             <wp:effectExtent l="0" t="0" r="0" b="4445"/>
@@ -450,7 +627,7 @@
                   <pic:spPr>
                     <a:xfrm rot="16200000">
                       <a:off x="0" y="0"/>
-                      <a:ext cx="284823" cy="563816"/>
+                      <a:ext cx="285115" cy="563880"/>
                     </a:xfrm>
                     <a:prstGeom prst="rect">
                       <a:avLst/>
@@ -482,23 +659,51 @@
         <w:rPr>
           <w:color w:val="000000"/>
           <w:sz w:val="26"/>
-        </w:rPr>
-      </w:pPr>
-      <w:r>
-        <w:rPr>
-          <w:rFonts w:ascii="宋体" w:hAnsi="宋体" w:hint="eastAsia"/>
+          <w:u w:val="single"/>
+        </w:rPr>
+      </w:pPr>
+      <w:r>
+        <w:rPr>
+          <w:rFonts w:hint="eastAsia"/>
+          <w:color w:val="000000"/>
+          <w:sz w:val="26"/>
+        </w:rPr>
+        <w:t xml:space="preserve">                                                  </w:t>
+      </w:r>
+      <w:r>
+        <w:rPr>
+          <w:rFonts w:hint="eastAsia"/>
+          <w:color w:val="000000"/>
+          <w:sz w:val="26"/>
+          <w:u w:val="single"/>
+        </w:rPr>
+        <w:t xml:space="preserve">                </w:t>
+      </w:r>
+    </w:p>
+    <w:p>
+      <w:pPr>
+        <w:spacing w:line="360" w:lineRule="auto"/>
+        <w:rPr>
+          <w:color w:val="000000"/>
+          <w:sz w:val="26"/>
+          <w:u w:val="single"/>
+        </w:rPr>
+      </w:pPr>
+      <w:r>
+        <w:rPr>
+          <w:rFonts w:ascii="SimSun" w:hAnsi="SimSun" w:hint="eastAsia"/>
           <w:noProof/>
           <w:color w:val="000000"/>
           <w:sz w:val="24"/>
         </w:rPr>
         <w:drawing>
-          <wp:anchor distT="0" distB="0" distL="114300" distR="114300" simplePos="0" relativeHeight="251661312" behindDoc="1" locked="0" layoutInCell="1" allowOverlap="1" wp14:anchorId="4BA16712" wp14:editId="09FBF4FC">
+          <wp:anchor distT="0" distB="0" distL="114300" distR="114300" simplePos="0" relativeHeight="251661312" behindDoc="1" locked="0" layoutInCell="1" allowOverlap="1" wp14:anchorId="4BA16712" wp14:editId="3A87EB46">
             <wp:simplePos x="0" y="0"/>
             <wp:positionH relativeFrom="margin">
-              <wp:posOffset>4505960</wp:posOffset>
+              <wp:posOffset>4491971</wp:posOffset>
             </wp:positionH>
             <wp:positionV relativeFrom="paragraph">
-              <wp:posOffset>127000</wp:posOffset>
+              <wp:posOffset>160423</wp:posOffset>
             </wp:positionV>
             <wp:extent cx="688340" cy="628650"/>
             <wp:effectExtent l="0" t="0" r="11430" b="12700"/>
@@ -532,7 +737,7 @@
                   <pic:spPr>
                     <a:xfrm rot="16200000">
                       <a:off x="0" y="0"/>
-                      <a:ext cx="688136" cy="628944"/>
+                      <a:ext cx="688340" cy="628650"/>
                     </a:xfrm>
                     <a:prstGeom prst="rect">
                       <a:avLst/>
@@ -563,26 +768,56 @@
           <w:sz w:val="26"/>
           <w:u w:val="single"/>
         </w:rPr>
-        <w:t xml:space="preserve">                </w:t>
-      </w:r>
-    </w:p>
-    <w:p>
-      <w:pPr>
-        <w:spacing w:line="360" w:lineRule="auto"/>
-        <w:ind w:firstLineChars="2000" w:firstLine="5200"/>
-        <w:rPr>
+        <w:t xml:space="preserve">    </w:t>
+      </w:r>
+      <w:r>
+        <w:rPr>
+          <w:noProof/>
           <w:color w:val="000000"/>
           <w:sz w:val="26"/>
           <w:u w:val="single"/>
         </w:rPr>
-      </w:pPr>
-      <w:r>
-        <w:rPr>
-          <w:rFonts w:hint="eastAsia"/>
-          <w:color w:val="000000"/>
-          <w:sz w:val="26"/>
-        </w:rPr>
-        <w:t>指导老师签名：</w:t>
+        <w:drawing>
+          <wp:inline distT="0" distB="0" distL="0" distR="0" wp14:anchorId="1E7400A4" wp14:editId="2DDB48F8">
+            <wp:extent cx="501657" cy="272542"/>
+            <wp:effectExtent l="0" t="0" r="0" b="0"/>
+            <wp:docPr id="243511242" name="Picture 5" descr="A close-up of a sign&#10;&#10;AI-generated content may be incorrect."/>
+            <wp:cNvGraphicFramePr>
+              <a:graphicFrameLocks xmlns:a="http://schemas.openxmlformats.org/drawingml/2006/main" noChangeAspect="1"/>
+            </wp:cNvGraphicFramePr>
+            <a:graphic xmlns:a="http://schemas.openxmlformats.org/drawingml/2006/main">
+              <a:graphicData uri="http://schemas.openxmlformats.org/drawingml/2006/picture">
+                <pic:pic xmlns:pic="http://schemas.openxmlformats.org/drawingml/2006/picture">
+                  <pic:nvPicPr>
+                    <pic:cNvPr id="243511242" name="Picture 5" descr="A close-up of a sign&#10;&#10;AI-generated content may be incorrect."/>
+                    <pic:cNvPicPr/>
+                  </pic:nvPicPr>
+                  <pic:blipFill>
+                    <a:blip r:embed="rId13" cstate="print">
+                      <a:extLst>
+                        <a:ext uri="{28A0092B-C50C-407E-A947-70E740481C1C}">
+                          <a14:useLocalDpi xmlns:a14="http://schemas.microsoft.com/office/drawing/2010/main" val="0"/>
+                        </a:ext>
+                      </a:extLst>
+                    </a:blip>
+                    <a:stretch>
+                      <a:fillRect/>
+                    </a:stretch>
+                  </pic:blipFill>
+                  <pic:spPr>
+                    <a:xfrm>
+                      <a:off x="0" y="0"/>
+                      <a:ext cx="501657" cy="272542"/>
+                    </a:xfrm>
+                    <a:prstGeom prst="rect">
+                      <a:avLst/>
+                    </a:prstGeom>
+                  </pic:spPr>
+                </pic:pic>
+              </a:graphicData>
+            </a:graphic>
+          </wp:inline>
+        </w:drawing>
       </w:r>
       <w:r>
         <w:rPr>
@@ -591,7 +826,26 @@
           <w:sz w:val="26"/>
           <w:u w:val="single"/>
         </w:rPr>
-        <w:tab/>
+        <w:t xml:space="preserve">    </w:t>
+      </w:r>
+    </w:p>
+    <w:p>
+      <w:pPr>
+        <w:spacing w:line="360" w:lineRule="auto"/>
+        <w:ind w:firstLineChars="2000" w:firstLine="5200"/>
+        <w:rPr>
+          <w:color w:val="000000"/>
+          <w:sz w:val="26"/>
+          <w:u w:val="single"/>
+        </w:rPr>
+      </w:pPr>
+      <w:r>
+        <w:rPr>
+          <w:rFonts w:hint="eastAsia"/>
+          <w:color w:val="000000"/>
+          <w:sz w:val="26"/>
+        </w:rPr>
+        <w:t>指导老师签名：</w:t>
       </w:r>
       <w:r>
         <w:rPr>
@@ -610,19 +864,7 @@
           <w:u w:val="single"/>
         </w:rPr>
         <w:tab/>
-        <w:t xml:space="preserve">   </w:t>
-      </w:r>
-    </w:p>
-    <w:p>
-      <w:pPr>
-        <w:spacing w:line="360" w:lineRule="auto"/>
-        <w:ind w:firstLineChars="2705" w:firstLine="7033"/>
-        <w:rPr>
-          <w:color w:val="000000"/>
-          <w:sz w:val="26"/>
-          <w:u w:val="single"/>
-        </w:rPr>
-      </w:pPr>
+      </w:r>
       <w:r>
         <w:rPr>
           <w:rFonts w:hint="eastAsia"/>
@@ -630,43 +872,20 @@
           <w:sz w:val="26"/>
           <w:u w:val="single"/>
         </w:rPr>
-        <w:t xml:space="preserve">          </w:t>
+        <w:tab/>
+        <w:t xml:space="preserve">   </w:t>
       </w:r>
     </w:p>
     <w:p>
       <w:pPr>
         <w:spacing w:line="360" w:lineRule="auto"/>
-        <w:ind w:firstLineChars="2000" w:firstLine="5200"/>
+        <w:ind w:firstLineChars="2705" w:firstLine="7033"/>
         <w:rPr>
           <w:color w:val="000000"/>
           <w:sz w:val="26"/>
           <w:u w:val="single"/>
         </w:rPr>
       </w:pPr>
-      <w:r>
-        <w:rPr>
-          <w:rFonts w:hint="eastAsia"/>
-          <w:color w:val="000000"/>
-          <w:sz w:val="26"/>
-        </w:rPr>
-        <w:t>日</w:t>
-      </w:r>
-      <w:r>
-        <w:rPr>
-          <w:rFonts w:hint="eastAsia"/>
-          <w:color w:val="000000"/>
-          <w:sz w:val="26"/>
-        </w:rPr>
-        <w:t xml:space="preserve">        </w:t>
-      </w:r>
-      <w:r>
-        <w:rPr>
-          <w:rFonts w:hint="eastAsia"/>
-          <w:color w:val="000000"/>
-          <w:sz w:val="26"/>
-        </w:rPr>
-        <w:t>期：</w:t>
-      </w:r>
       <w:r>
         <w:rPr>
           <w:rFonts w:hint="eastAsia"/>
@@ -674,6 +893,50 @@
           <w:sz w:val="26"/>
           <w:u w:val="single"/>
         </w:rPr>
+        <w:t xml:space="preserve">          </w:t>
+      </w:r>
+    </w:p>
+    <w:p>
+      <w:pPr>
+        <w:spacing w:line="360" w:lineRule="auto"/>
+        <w:ind w:firstLineChars="2000" w:firstLine="5200"/>
+        <w:rPr>
+          <w:color w:val="000000"/>
+          <w:sz w:val="26"/>
+          <w:u w:val="single"/>
+        </w:rPr>
+      </w:pPr>
+      <w:r>
+        <w:rPr>
+          <w:rFonts w:hint="eastAsia"/>
+          <w:color w:val="000000"/>
+          <w:sz w:val="26"/>
+        </w:rPr>
+        <w:t>日</w:t>
+      </w:r>
+      <w:r>
+        <w:rPr>
+          <w:rFonts w:hint="eastAsia"/>
+          <w:color w:val="000000"/>
+          <w:sz w:val="26"/>
+        </w:rPr>
+        <w:t xml:space="preserve">        </w:t>
+      </w:r>
+      <w:r>
+        <w:rPr>
+          <w:rFonts w:hint="eastAsia"/>
+          <w:color w:val="000000"/>
+          <w:sz w:val="26"/>
+        </w:rPr>
+        <w:t>期：</w:t>
+      </w:r>
+      <w:r>
+        <w:rPr>
+          <w:rFonts w:hint="eastAsia"/>
+          <w:color w:val="000000"/>
+          <w:sz w:val="26"/>
+          <w:u w:val="single"/>
+        </w:rPr>
         <w:tab/>
         <w:t xml:space="preserve">2025.6.16 </w:t>
       </w:r>
@@ -873,13 +1136,13 @@
       </w:pPr>
       <w:r>
         <w:rPr>
-          <w:rFonts w:ascii="宋体" w:hAnsi="宋体" w:hint="eastAsia"/>
+          <w:rFonts w:ascii="SimSun" w:hAnsi="SimSun" w:hint="eastAsia"/>
           <w:noProof/>
           <w:color w:val="000000"/>
           <w:sz w:val="24"/>
         </w:rPr>
         <w:drawing>
-          <wp:anchor distT="0" distB="0" distL="114300" distR="114300" simplePos="0" relativeHeight="251665408" behindDoc="0" locked="0" layoutInCell="1" allowOverlap="1" wp14:anchorId="21F21A0D" wp14:editId="5FDE2888">
+          <wp:anchor distT="0" distB="0" distL="114300" distR="114300" simplePos="0" relativeHeight="251665408" behindDoc="0" locked="0" layoutInCell="1" allowOverlap="1" wp14:anchorId="21F21A0D" wp14:editId="3B64F5C6">
             <wp:simplePos x="0" y="0"/>
             <wp:positionH relativeFrom="margin">
               <wp:posOffset>2462530</wp:posOffset>
@@ -937,13 +1200,13 @@
       </w:r>
       <w:r>
         <w:rPr>
-          <w:rFonts w:ascii="楷体" w:eastAsia="楷体" w:hAnsi="楷体" w:hint="eastAsia"/>
+          <w:rFonts w:ascii="KaiTi" w:eastAsia="KaiTi" w:hAnsi="KaiTi" w:hint="eastAsia"/>
           <w:noProof/>
           <w:color w:val="FF0000"/>
           <w:sz w:val="24"/>
         </w:rPr>
         <w:drawing>
-          <wp:anchor distT="0" distB="0" distL="114300" distR="114300" simplePos="0" relativeHeight="251664384" behindDoc="0" locked="0" layoutInCell="1" allowOverlap="1" wp14:anchorId="68C5D201" wp14:editId="08166016">
+          <wp:anchor distT="0" distB="0" distL="114300" distR="114300" simplePos="0" relativeHeight="251664384" behindDoc="0" locked="0" layoutInCell="1" allowOverlap="1" wp14:anchorId="68C5D201" wp14:editId="60EBBD7D">
             <wp:simplePos x="0" y="0"/>
             <wp:positionH relativeFrom="rightMargin">
               <wp:posOffset>-3382645</wp:posOffset>
@@ -968,7 +1231,7 @@
                     </pic:cNvPicPr>
                   </pic:nvPicPr>
                   <pic:blipFill>
-                    <a:blip r:embed="rId9" cstate="print">
+                    <a:blip r:embed="rId8" cstate="print">
                       <a:extLst>
                         <a:ext uri="{28A0092B-C50C-407E-A947-70E740481C1C}">
                           <a14:useLocalDpi xmlns:a14="http://schemas.microsoft.com/office/drawing/2010/main" val="0"/>
@@ -1036,7 +1299,7 @@
           <w:sz w:val="26"/>
           <w:u w:val="single"/>
         </w:rPr>
-        <w:t xml:space="preserve">     </w:t>
+        <w:t xml:space="preserve">    </w:t>
       </w:r>
       <w:r>
         <w:rPr>
@@ -1069,7 +1332,7 @@
                     </pic:cNvPicPr>
                   </pic:nvPicPr>
                   <pic:blipFill>
-                    <a:blip r:embed="rId13"/>
+                    <a:blip r:embed="rId14"/>
                     <a:stretch>
                       <a:fillRect/>
                     </a:stretch>
@@ -1115,7 +1378,7 @@
                     </pic:cNvPicPr>
                   </pic:nvPicPr>
                   <pic:blipFill>
-                    <a:blip r:embed="rId14"/>
+                    <a:blip r:embed="rId15"/>
                     <a:stretch>
                       <a:fillRect/>
                     </a:stretch>
@@ -1141,12 +1404,51 @@
       </w:r>
       <w:r>
         <w:rPr>
-          <w:rFonts w:hint="eastAsia"/>
-          <w:sz w:val="28"/>
-          <w:szCs w:val="28"/>
-          <w:u w:val="single"/>
-        </w:rPr>
-        <w:t xml:space="preserve"> </w:t>
+          <w:noProof/>
+          <w:color w:val="000000"/>
+          <w:sz w:val="26"/>
+        </w:rPr>
+        <w:drawing>
+          <wp:inline distT="0" distB="0" distL="0" distR="0" wp14:anchorId="4566591F" wp14:editId="1B5F30AE">
+            <wp:extent cx="501657" cy="272542"/>
+            <wp:effectExtent l="0" t="0" r="0" b="0"/>
+            <wp:docPr id="1660247203" name="Picture 5" descr="A close-up of a sign&#10;&#10;AI-generated content may be incorrect."/>
+            <wp:cNvGraphicFramePr>
+              <a:graphicFrameLocks xmlns:a="http://schemas.openxmlformats.org/drawingml/2006/main" noChangeAspect="1"/>
+            </wp:cNvGraphicFramePr>
+            <a:graphic xmlns:a="http://schemas.openxmlformats.org/drawingml/2006/main">
+              <a:graphicData uri="http://schemas.openxmlformats.org/drawingml/2006/picture">
+                <pic:pic xmlns:pic="http://schemas.openxmlformats.org/drawingml/2006/picture">
+                  <pic:nvPicPr>
+                    <pic:cNvPr id="243511242" name="Picture 5" descr="A close-up of a sign&#10;&#10;AI-generated content may be incorrect."/>
+                    <pic:cNvPicPr/>
+                  </pic:nvPicPr>
+                  <pic:blipFill>
+                    <a:blip r:embed="rId13" cstate="print">
+                      <a:extLst>
+                        <a:ext uri="{28A0092B-C50C-407E-A947-70E740481C1C}">
+                          <a14:useLocalDpi xmlns:a14="http://schemas.microsoft.com/office/drawing/2010/main" val="0"/>
+                        </a:ext>
+                      </a:extLst>
+                    </a:blip>
+                    <a:stretch>
+                      <a:fillRect/>
+                    </a:stretch>
+                  </pic:blipFill>
+                  <pic:spPr>
+                    <a:xfrm>
+                      <a:off x="0" y="0"/>
+                      <a:ext cx="501657" cy="272542"/>
+                    </a:xfrm>
+                    <a:prstGeom prst="rect">
+                      <a:avLst/>
+                    </a:prstGeom>
+                  </pic:spPr>
+                </pic:pic>
+              </a:graphicData>
+            </a:graphic>
+          </wp:inline>
+        </w:drawing>
       </w:r>
       <w:r>
         <w:rPr>
@@ -1170,7 +1472,7 @@
                     </pic:cNvPicPr>
                   </pic:nvPicPr>
                   <pic:blipFill>
-                    <a:blip r:embed="rId15"/>
+                    <a:blip r:embed="rId16"/>
                     <a:stretch>
                       <a:fillRect/>
                     </a:stretch>
@@ -1199,7 +1501,6 @@
           <w:rFonts w:hint="eastAsia"/>
           <w:sz w:val="28"/>
           <w:szCs w:val="28"/>
-          <w:u w:val="single"/>
         </w:rPr>
         <w:t xml:space="preserve">                              </w:t>
       </w:r>
@@ -1230,7 +1531,7 @@
           <w:sz w:val="28"/>
           <w:szCs w:val="28"/>
         </w:rPr>
-        <w:t>年</w:t>
+        <w:t xml:space="preserve"> </w:t>
       </w:r>
       <w:r>
         <w:rPr>
@@ -1238,7 +1539,31 @@
           <w:sz w:val="28"/>
           <w:szCs w:val="28"/>
         </w:rPr>
-        <w:t xml:space="preserve">6  </w:t>
+        <w:t>年</w:t>
+      </w:r>
+      <w:r>
+        <w:rPr>
+          <w:rFonts w:hint="eastAsia"/>
+          <w:sz w:val="28"/>
+          <w:szCs w:val="28"/>
+        </w:rPr>
+        <w:t xml:space="preserve"> </w:t>
+      </w:r>
+      <w:r>
+        <w:rPr>
+          <w:rFonts w:hint="eastAsia"/>
+          <w:sz w:val="28"/>
+          <w:szCs w:val="28"/>
+        </w:rPr>
+        <w:t>6</w:t>
+      </w:r>
+      <w:r>
+        <w:rPr>
+          <w:rFonts w:hint="eastAsia"/>
+          <w:sz w:val="28"/>
+          <w:szCs w:val="28"/>
+        </w:rPr>
+        <w:t xml:space="preserve"> </w:t>
       </w:r>
       <w:r>
         <w:rPr>
@@ -1303,7 +1628,7 @@
     </w:p>
     <w:tbl>
       <w:tblPr>
-        <w:tblStyle w:val="a7"/>
+        <w:tblStyle w:val="TableGrid"/>
         <w:tblW w:w="0" w:type="auto"/>
         <w:tblLook w:val="04A0" w:firstRow="1" w:lastRow="0" w:firstColumn="1" w:lastColumn="0" w:noHBand="0" w:noVBand="1"/>
       </w:tblPr>
@@ -1410,7 +1735,7 @@
             </w:r>
             <w:r>
               <w:rPr>
-                <w:rStyle w:val="a9"/>
+                <w:rStyle w:val="Strong"/>
                 <w:sz w:val="24"/>
                 <w:szCs w:val="32"/>
               </w:rPr>
@@ -1425,7 +1750,7 @@
             </w:r>
             <w:r>
               <w:rPr>
-                <w:rStyle w:val="a9"/>
+                <w:rStyle w:val="Strong"/>
                 <w:sz w:val="24"/>
                 <w:szCs w:val="32"/>
               </w:rPr>
@@ -1440,7 +1765,7 @@
             </w:r>
             <w:r>
               <w:rPr>
-                <w:rStyle w:val="a9"/>
+                <w:rStyle w:val="Strong"/>
                 <w:sz w:val="24"/>
                 <w:szCs w:val="32"/>
               </w:rPr>
@@ -1455,7 +1780,7 @@
             </w:r>
             <w:r>
               <w:rPr>
-                <w:rStyle w:val="a9"/>
+                <w:rStyle w:val="Strong"/>
                 <w:sz w:val="24"/>
                 <w:szCs w:val="32"/>
               </w:rPr>
@@ -1463,7 +1788,7 @@
             </w:r>
             <w:r>
               <w:rPr>
-                <w:rStyle w:val="a9"/>
+                <w:rStyle w:val="Strong"/>
                 <w:sz w:val="24"/>
                 <w:szCs w:val="32"/>
               </w:rPr>
@@ -1471,7 +1796,7 @@
             </w:r>
             <w:r>
               <w:rPr>
-                <w:rStyle w:val="a9"/>
+                <w:rStyle w:val="Strong"/>
                 <w:sz w:val="24"/>
                 <w:szCs w:val="32"/>
               </w:rPr>
@@ -1543,14 +1868,14 @@
               <w:spacing w:before="100" w:beforeAutospacing="1" w:after="100" w:afterAutospacing="1"/>
               <w:jc w:val="left"/>
               <w:rPr>
-                <w:rFonts w:ascii="宋体" w:hAnsi="宋体" w:cs="宋体" w:hint="eastAsia"/>
+                <w:rFonts w:ascii="SimSun" w:hAnsi="SimSun" w:cs="SimSun"/>
                 <w:kern w:val="0"/>
                 <w:sz w:val="24"/>
               </w:rPr>
             </w:pPr>
             <w:r>
               <w:rPr>
-                <w:rFonts w:ascii="宋体" w:hAnsi="宋体" w:cs="宋体"/>
+                <w:rFonts w:ascii="SimSun" w:hAnsi="SimSun" w:cs="SimSun"/>
                 <w:b/>
                 <w:bCs/>
                 <w:kern w:val="0"/>
@@ -1565,14 +1890,14 @@
               <w:spacing w:before="100" w:beforeAutospacing="1" w:after="100" w:afterAutospacing="1"/>
               <w:jc w:val="left"/>
               <w:rPr>
-                <w:rFonts w:ascii="宋体" w:hAnsi="宋体" w:cs="宋体" w:hint="eastAsia"/>
+                <w:rFonts w:ascii="SimSun" w:hAnsi="SimSun" w:cs="SimSun"/>
                 <w:kern w:val="0"/>
                 <w:sz w:val="24"/>
               </w:rPr>
             </w:pPr>
             <w:r>
               <w:rPr>
-                <w:rFonts w:ascii="宋体" w:hAnsi="宋体" w:cs="宋体"/>
+                <w:rFonts w:ascii="SimSun" w:hAnsi="SimSun" w:cs="SimSun"/>
                 <w:b/>
                 <w:bCs/>
                 <w:kern w:val="0"/>
@@ -1582,7 +1907,7 @@
             </w:r>
             <w:r>
               <w:rPr>
-                <w:rFonts w:ascii="宋体" w:hAnsi="宋体" w:cs="宋体"/>
+                <w:rFonts w:ascii="SimSun" w:hAnsi="SimSun" w:cs="SimSun"/>
                 <w:kern w:val="0"/>
                 <w:sz w:val="24"/>
               </w:rPr>
@@ -1590,7 +1915,7 @@
             </w:r>
             <w:r>
               <w:rPr>
-                <w:rFonts w:ascii="宋体" w:hAnsi="宋体" w:cs="宋体"/>
+                <w:rFonts w:ascii="SimSun" w:hAnsi="SimSun" w:cs="SimSun"/>
                 <w:b/>
                 <w:bCs/>
                 <w:kern w:val="0"/>
@@ -1600,7 +1925,7 @@
             </w:r>
             <w:r>
               <w:rPr>
-                <w:rFonts w:ascii="宋体" w:hAnsi="宋体" w:cs="宋体"/>
+                <w:rFonts w:ascii="SimSun" w:hAnsi="SimSun" w:cs="SimSun"/>
                 <w:kern w:val="0"/>
                 <w:sz w:val="24"/>
               </w:rPr>
@@ -1613,14 +1938,14 @@
               <w:spacing w:before="100" w:beforeAutospacing="1" w:after="100" w:afterAutospacing="1"/>
               <w:jc w:val="left"/>
               <w:rPr>
-                <w:rFonts w:ascii="宋体" w:hAnsi="宋体" w:cs="宋体" w:hint="eastAsia"/>
+                <w:rFonts w:ascii="SimSun" w:hAnsi="SimSun" w:cs="SimSun"/>
                 <w:kern w:val="0"/>
                 <w:sz w:val="24"/>
               </w:rPr>
             </w:pPr>
             <w:r>
               <w:rPr>
-                <w:rFonts w:ascii="宋体" w:hAnsi="宋体" w:cs="宋体"/>
+                <w:rFonts w:ascii="SimSun" w:hAnsi="SimSun" w:cs="SimSun"/>
                 <w:b/>
                 <w:bCs/>
                 <w:kern w:val="0"/>
@@ -1630,7 +1955,7 @@
             </w:r>
             <w:r>
               <w:rPr>
-                <w:rFonts w:ascii="宋体" w:hAnsi="宋体" w:cs="宋体"/>
+                <w:rFonts w:ascii="SimSun" w:hAnsi="SimSun" w:cs="SimSun"/>
                 <w:kern w:val="0"/>
                 <w:sz w:val="24"/>
               </w:rPr>
@@ -1638,7 +1963,7 @@
             </w:r>
             <w:r>
               <w:rPr>
-                <w:rFonts w:ascii="宋体" w:hAnsi="宋体" w:cs="宋体"/>
+                <w:rFonts w:ascii="SimSun" w:hAnsi="SimSun" w:cs="SimSun"/>
                 <w:b/>
                 <w:bCs/>
                 <w:kern w:val="0"/>
@@ -1648,7 +1973,7 @@
             </w:r>
             <w:r>
               <w:rPr>
-                <w:rFonts w:ascii="宋体" w:hAnsi="宋体" w:cs="宋体"/>
+                <w:rFonts w:ascii="SimSun" w:hAnsi="SimSun" w:cs="SimSun"/>
                 <w:kern w:val="0"/>
                 <w:sz w:val="24"/>
               </w:rPr>
@@ -1661,14 +1986,14 @@
               <w:spacing w:before="100" w:beforeAutospacing="1" w:after="100" w:afterAutospacing="1"/>
               <w:jc w:val="left"/>
               <w:rPr>
-                <w:rFonts w:ascii="宋体" w:hAnsi="宋体" w:cs="宋体" w:hint="eastAsia"/>
+                <w:rFonts w:ascii="SimSun" w:hAnsi="SimSun" w:cs="SimSun"/>
                 <w:kern w:val="0"/>
                 <w:sz w:val="24"/>
               </w:rPr>
             </w:pPr>
             <w:r>
               <w:rPr>
-                <w:rFonts w:ascii="宋体" w:hAnsi="宋体" w:cs="宋体"/>
+                <w:rFonts w:ascii="SimSun" w:hAnsi="SimSun" w:cs="SimSun"/>
                 <w:b/>
                 <w:bCs/>
                 <w:kern w:val="0"/>
@@ -1678,7 +2003,7 @@
             </w:r>
             <w:r>
               <w:rPr>
-                <w:rFonts w:ascii="宋体" w:hAnsi="宋体" w:cs="宋体"/>
+                <w:rFonts w:ascii="SimSun" w:hAnsi="SimSun" w:cs="SimSun"/>
                 <w:kern w:val="0"/>
                 <w:sz w:val="24"/>
               </w:rPr>
@@ -1738,7 +2063,7 @@
             </w:r>
             <w:r>
               <w:rPr>
-                <w:rStyle w:val="a9"/>
+                <w:rStyle w:val="Strong"/>
                 <w:sz w:val="24"/>
                 <w:szCs w:val="32"/>
               </w:rPr>
@@ -1753,7 +2078,7 @@
             </w:r>
             <w:r>
               <w:rPr>
-                <w:rStyle w:val="a9"/>
+                <w:rStyle w:val="Strong"/>
                 <w:sz w:val="24"/>
                 <w:szCs w:val="32"/>
               </w:rPr>
@@ -1761,7 +2086,7 @@
             </w:r>
             <w:r>
               <w:rPr>
-                <w:rStyle w:val="a9"/>
+                <w:rStyle w:val="Strong"/>
                 <w:sz w:val="24"/>
                 <w:szCs w:val="32"/>
               </w:rPr>
@@ -1769,7 +2094,7 @@
             </w:r>
             <w:r>
               <w:rPr>
-                <w:rStyle w:val="a9"/>
+                <w:rStyle w:val="Strong"/>
                 <w:sz w:val="24"/>
                 <w:szCs w:val="32"/>
               </w:rPr>
@@ -1918,9 +2243,9 @@
     </w:tbl>
     <w:p>
       <w:pPr>
-        <w:pStyle w:val="2"/>
-        <w:rPr>
-          <w:rFonts w:eastAsia="宋体"/>
+        <w:pStyle w:val="Heading2"/>
+        <w:rPr>
+          <w:rFonts w:eastAsia="SimSun"/>
           <w:kern w:val="0"/>
           <w:sz w:val="36"/>
           <w:szCs w:val="36"/>
@@ -1928,7 +2253,7 @@
       </w:pPr>
       <w:r>
         <w:rPr>
-          <w:rFonts w:ascii="黑体"/>
+          <w:rFonts w:ascii="SimHei"/>
           <w:color w:val="000000"/>
           <w:sz w:val="36"/>
         </w:rPr>
@@ -1941,7 +2266,7 @@
     </w:p>
     <w:p>
       <w:pPr>
-        <w:pStyle w:val="3"/>
+        <w:pStyle w:val="Heading3"/>
       </w:pPr>
       <w:r>
         <w:t>一、作品名称</w:t>
@@ -1949,9 +2274,8 @@
     </w:p>
     <w:p>
       <w:pPr>
-        <w:pStyle w:val="aa"/>
-        <w:rPr>
-          <w:rFonts w:hint="eastAsia"/>
+        <w:pStyle w:val="NormalWeb"/>
+        <w:rPr>
           <w:sz w:val="36"/>
           <w:szCs w:val="36"/>
         </w:rPr>
@@ -1966,7 +2290,7 @@
     </w:p>
     <w:p>
       <w:pPr>
-        <w:pStyle w:val="3"/>
+        <w:pStyle w:val="Heading3"/>
       </w:pPr>
       <w:r>
         <w:t>二、团队成员简介</w:t>
@@ -1974,9 +2298,9 @@
     </w:p>
     <w:p>
       <w:pPr>
-        <w:pStyle w:val="4"/>
-        <w:rPr>
-          <w:rFonts w:eastAsia="宋体"/>
+        <w:pStyle w:val="Heading4"/>
+        <w:rPr>
+          <w:rFonts w:eastAsia="SimSun"/>
           <w:kern w:val="0"/>
           <w:sz w:val="24"/>
           <w:szCs w:val="24"/>
@@ -2009,42 +2333,122 @@
     </w:p>
     <w:p>
       <w:pPr>
-        <w:pStyle w:val="aa"/>
+        <w:pStyle w:val="NormalWeb"/>
+      </w:pPr>
+      <w:r>
+        <w:t>主导</w:t>
+      </w:r>
+      <w:r>
+        <w:rPr>
+          <w:rStyle w:val="Strong"/>
+        </w:rPr>
+        <w:t>项目的总体技术方向与核心算法的实现</w:t>
+      </w:r>
+      <w:r>
+        <w:t>，特别是多模态融合与目标检测模块。</w:t>
+      </w:r>
+    </w:p>
+    <w:p>
+      <w:pPr>
+        <w:pStyle w:val="Heading4"/>
+      </w:pPr>
+      <w:r>
+        <w:t>李佳豪</w:t>
+      </w:r>
+      <w:r>
+        <w:t xml:space="preserve"> (</w:t>
+      </w:r>
+      <w:r>
+        <w:t>核心算法</w:t>
+      </w:r>
+      <w:r>
+        <w:t xml:space="preserve"> - </w:t>
+      </w:r>
+      <w:r>
+        <w:t>图像处理与跟踪</w:t>
+      </w:r>
+      <w:r>
+        <w:t>)</w:t>
+      </w:r>
+    </w:p>
+    <w:p>
+      <w:pPr>
+        <w:pStyle w:val="NormalWeb"/>
+      </w:pPr>
+      <w:r>
+        <w:t>聚焦于</w:t>
+      </w:r>
+      <w:r>
+        <w:rPr>
+          <w:rStyle w:val="Strong"/>
+        </w:rPr>
+        <w:t>图像数据的深度处理、图像特征的提取以及海上目标跟踪算法</w:t>
+      </w:r>
+      <w:r>
+        <w:t>的实现。</w:t>
+      </w:r>
+    </w:p>
+    <w:p>
+      <w:pPr>
+        <w:pStyle w:val="Heading4"/>
+      </w:pPr>
+      <w:r>
+        <w:t>高百聪</w:t>
+      </w:r>
+      <w:r>
+        <w:t xml:space="preserve"> (</w:t>
+      </w:r>
+      <w:r>
+        <w:t>核心算法</w:t>
+      </w:r>
+      <w:r>
+        <w:t xml:space="preserve"> - </w:t>
+      </w:r>
+      <w:r>
+        <w:t>雷达处理与数据对齐</w:t>
+      </w:r>
+      <w:r>
+        <w:t>)</w:t>
+      </w:r>
+    </w:p>
+    <w:p>
+      <w:pPr>
+        <w:pStyle w:val="NormalWeb"/>
+      </w:pPr>
+      <w:r>
+        <w:t>核心职责将是</w:t>
+      </w:r>
+      <w:r>
+        <w:rPr>
+          <w:rStyle w:val="Strong"/>
+        </w:rPr>
+        <w:t>雷达数据的处理、雷达特征的提取以及多传感器间的精确数据对齐</w:t>
+      </w:r>
+      <w:r>
+        <w:t>。</w:t>
+      </w:r>
+    </w:p>
+    <w:p>
+      <w:pPr>
+        <w:pStyle w:val="Heading4"/>
+      </w:pPr>
+      <w:r>
+        <w:t>徐</w:t>
+      </w:r>
+      <w:r>
         <w:rPr>
           <w:rFonts w:hint="eastAsia"/>
         </w:rPr>
-      </w:pPr>
-      <w:r>
-        <w:t>主导</w:t>
-      </w:r>
-      <w:r>
-        <w:rPr>
-          <w:rStyle w:val="a9"/>
-        </w:rPr>
-        <w:t>项目的总体技术方向与核心算法的实现</w:t>
-      </w:r>
-      <w:r>
-        <w:t>，特别是多模态融合与目标检测模块。</w:t>
-      </w:r>
-    </w:p>
-    <w:p>
-      <w:pPr>
-        <w:pStyle w:val="4"/>
-      </w:pPr>
-      <w:r>
-        <w:t>李佳豪</w:t>
+        <w:t>嘉</w:t>
+      </w:r>
+      <w:r>
+        <w:t>悦</w:t>
       </w:r>
       <w:r>
         <w:t xml:space="preserve"> (</w:t>
       </w:r>
       <w:r>
-        <w:t>核心算法</w:t>
-      </w:r>
-      <w:r>
-        <w:t xml:space="preserve"> - </w:t>
-      </w:r>
-      <w:r>
-        <w:t>图像处理与跟踪</w:t>
+        <w:t>数据管理、仿真测试与文档辅助</w:t>
       </w:r>
       <w:r>
         <w:t>)</w:t>
@@ -2052,42 +2456,45 @@
     </w:p>
     <w:p>
       <w:pPr>
-        <w:pStyle w:val="aa"/>
+        <w:pStyle w:val="NormalWeb"/>
+      </w:pPr>
+      <w:r>
+        <w:t>负责</w:t>
+      </w:r>
+      <w:r>
+        <w:rPr>
+          <w:rStyle w:val="Strong"/>
+        </w:rPr>
+        <w:t>项目的数据管理、全面的测试验证以及重要的文档与多媒体材料制作</w:t>
+      </w:r>
+      <w:r>
+        <w:t>。</w:t>
+      </w:r>
+    </w:p>
+    <w:p>
+      <w:pPr>
+        <w:pStyle w:val="Heading4"/>
+      </w:pPr>
+      <w:r>
         <w:rPr>
           <w:rFonts w:hint="eastAsia"/>
         </w:rPr>
-      </w:pPr>
-      <w:r>
-        <w:t>聚焦于</w:t>
-      </w:r>
-      <w:r>
-        <w:rPr>
-          <w:rStyle w:val="a9"/>
-        </w:rPr>
-        <w:t>图像数据的深度处理、图像特征的提取以及海上目标跟踪算法</w:t>
-      </w:r>
-      <w:r>
-        <w:t>的实现。</w:t>
-      </w:r>
-    </w:p>
-    <w:p>
-      <w:pPr>
-        <w:pStyle w:val="4"/>
-      </w:pPr>
-      <w:r>
-        <w:t>高百聪</w:t>
-      </w:r>
-      <w:r>
-        <w:t xml:space="preserve"> (</w:t>
-      </w:r>
-      <w:r>
-        <w:t>核心算法</w:t>
-      </w:r>
-      <w:r>
-        <w:t xml:space="preserve"> - </w:t>
-      </w:r>
-      <w:r>
-        <w:t>雷达处理与数据对齐</w:t>
+        <w:t>赵禹惟</w:t>
+      </w:r>
+      <w:r>
+        <w:rPr>
+          <w:rFonts w:hint="eastAsia"/>
+        </w:rPr>
+        <w:t xml:space="preserve"> </w:t>
+      </w:r>
+      <w:r>
+        <w:t>(</w:t>
+      </w:r>
+      <w:r>
+        <w:rPr>
+          <w:rFonts w:hint="eastAsia"/>
+        </w:rPr>
+        <w:t>项目落地、模型内指标权重分配</w:t>
       </w:r>
       <w:r>
         <w:t>)</w:t>
@@ -2095,152 +2502,127 @@
     </w:p>
     <w:p>
       <w:pPr>
-        <w:pStyle w:val="aa"/>
+        <w:pStyle w:val="NormalWeb"/>
+      </w:pPr>
+      <w:r>
         <w:rPr>
           <w:rFonts w:hint="eastAsia"/>
         </w:rPr>
-      </w:pPr>
-      <w:r>
-        <w:t>核心职责将是</w:t>
-      </w:r>
-      <w:r>
-        <w:rPr>
-          <w:rStyle w:val="a9"/>
-        </w:rPr>
-        <w:t>雷达数据的处理、雷达特征的提取以及多传感器间的精确数据对齐</w:t>
-      </w:r>
-      <w:r>
-        <w:t>。</w:t>
-      </w:r>
-    </w:p>
-    <w:p>
-      <w:pPr>
-        <w:pStyle w:val="4"/>
-      </w:pPr>
-      <w:r>
-        <w:t>徐</w:t>
+        <w:t>主要</w:t>
       </w:r>
       <w:r>
         <w:rPr>
           <w:rFonts w:hint="eastAsia"/>
         </w:rPr>
-        <w:t>嘉</w:t>
-      </w:r>
-      <w:r>
-        <w:t>悦</w:t>
-      </w:r>
-      <w:r>
-        <w:t xml:space="preserve"> (</w:t>
-      </w:r>
-      <w:r>
-        <w:t>数据管理、仿真测试与文档辅助</w:t>
-      </w:r>
-      <w:r>
-        <w:t>)</w:t>
-      </w:r>
-    </w:p>
-    <w:p>
-      <w:pPr>
-        <w:pStyle w:val="aa"/>
+        <w:t>负责项目的</w:t>
+      </w:r>
+      <w:r>
         <w:rPr>
           <w:rFonts w:hint="eastAsia"/>
         </w:rPr>
-      </w:pPr>
-      <w:r>
-        <w:t>负责</w:t>
-      </w:r>
-      <w:r>
-        <w:rPr>
-          <w:rStyle w:val="a9"/>
-        </w:rPr>
-        <w:t>项目的数据管理、全面的测试验证以及重要的文档与多媒体材料制作</w:t>
-      </w:r>
-      <w:r>
-        <w:t>。</w:t>
-      </w:r>
-    </w:p>
-    <w:p>
-      <w:pPr>
-        <w:pStyle w:val="3"/>
-      </w:pPr>
-      <w:r>
+        <w:t>搭建和</w:t>
+      </w:r>
+      <w:r>
+        <w:rPr>
+          <w:rFonts w:hint="eastAsia"/>
+        </w:rPr>
+        <w:t>最终落地、多模态融合时各参数的权重配比</w:t>
+      </w:r>
+      <w:r>
+        <w:rPr>
+          <w:rFonts w:hint="eastAsia"/>
+        </w:rPr>
+        <w:t>算法实现。</w:t>
+      </w:r>
+    </w:p>
+    <w:p>
+      <w:pPr>
+        <w:pStyle w:val="NormalWeb"/>
+      </w:pPr>
+    </w:p>
+    <w:p>
+      <w:pPr>
+        <w:pStyle w:val="NormalWeb"/>
+      </w:pPr>
+    </w:p>
+    <w:p>
+      <w:pPr>
+        <w:pStyle w:val="NormalWeb"/>
+      </w:pPr>
+    </w:p>
+    <w:p>
+      <w:pPr>
+        <w:pStyle w:val="Heading3"/>
+      </w:pPr>
+      <w:r>
+        <w:lastRenderedPageBreak/>
         <w:t>三、主要研究内容及技术路线</w:t>
       </w:r>
     </w:p>
     <w:p>
       <w:pPr>
-        <w:pStyle w:val="aa"/>
+        <w:pStyle w:val="NormalWeb"/>
+      </w:pPr>
+      <w:r>
         <w:rPr>
           <w:rFonts w:hint="eastAsia"/>
         </w:rPr>
-      </w:pPr>
+        <w:t>本</w:t>
+      </w:r>
       <w:r>
         <w:rPr>
           <w:rFonts w:hint="eastAsia"/>
         </w:rPr>
-        <w:t>本</w:t>
-      </w:r>
+        <w:t>研究旨在解决琼州海峡等典型海域在大雾、低能见度等恶劣天气条件下，传统光学传感器失效导致的海上目标感知难题。通过深度融合毫米波雷达与可见光图像这两种核心传感器数据，实现对船舶、浮标、漂浮障碍物、小型渔船等海上目标的精准识别与动态跟踪。</w:t>
+      </w:r>
+    </w:p>
+    <w:p>
+      <w:pPr>
+        <w:pStyle w:val="NormalWeb"/>
+      </w:pPr>
       <w:r>
         <w:rPr>
           <w:rFonts w:hint="eastAsia"/>
         </w:rPr>
-        <w:t>研究旨在解决琼州海峡等典型海域在大雾、低能见度等恶劣天气条件下，传统光学传感器失效导致的海上目标感知难题。通过深度融合毫米波雷达与可见光图像这两种核心传感器数据，实现对船舶、浮标、漂浮障碍物、小型渔船等海上目标的精准识别与动态跟踪。</w:t>
-      </w:r>
-    </w:p>
-    <w:p>
-      <w:pPr>
-        <w:pStyle w:val="aa"/>
+        <w:t>总体研究框架包括：首先进行多模态数据预处理，这涉及对图像数据进行增强（如对比度、亮度调整）和畸变校正，以及对雷达点云数据进行滤波（去除噪声、地面点）和数据格式转换与规范化。同时，利用WaterScenes数据集提供的精确外部和内部标定参数，实现雷达点云与图像像素的精确对齐和投影。</w:t>
+      </w:r>
+    </w:p>
+    <w:p>
+      <w:pPr>
+        <w:pStyle w:val="NormalWeb"/>
       </w:pPr>
       <w:r>
         <w:rPr>
           <w:rFonts w:hint="eastAsia"/>
         </w:rPr>
-        <w:t>总体研究框架包括：首先进行多模态数据预处理，这涉及对图像数据进行增强（如对比度、亮度调整）和畸变校正，以及对雷达点云数据进行滤波（去除噪声、地面点）和数据格式转换与规范化。同时，利用WaterScenes数据集提供的精确外部和内部标定参数，实现雷达点云与图像像素的精确对齐和投影。</w:t>
-      </w:r>
-    </w:p>
-    <w:p>
-      <w:pPr>
-        <w:pStyle w:val="aa"/>
+        <w:t>其次是深度多模态融合网络设计，其核心是特征提取与融合策略。我们将分别使用预训练的轻量级骨干网络从图像中提取视觉特征，并从雷达点云中提取3D或2D空间特征（例如转化为BEV特征或投影到图像平面作为额外通道）。融合策略将以特征级融合为主，例如引入注意力机制、跨模态Transformer等，旨在实现雷达和图像的语义与几何信息的深度融合；此外，我们也将探索早期融合与晚期融合相结合的混合策略。在融合特征的基础上，我们将应用改进的目标检测头（如YOLO系列、CenterNet等），以实现多类别目标的高精度定位与分类。</w:t>
+      </w:r>
+    </w:p>
+    <w:p>
+      <w:pPr>
+        <w:pStyle w:val="NormalWeb"/>
+      </w:pPr>
+      <w:r>
         <w:rPr>
           <w:rFonts w:hint="eastAsia"/>
         </w:rPr>
+        <w:t>研究内容还包括动态目标跟踪，计划集成轻量级多目标跟踪算法（如ByteTrack, DeepSORT），并利用雷达的速度信息辅助关联，以提高跟踪的鲁棒性。最后，我们将通过检测精度（mAP）、误检率、漏检率、实时性（FPS）等指标对算法进行全面评估，并针对海上杂波、小目标检测等难点优化损失函数和网络结构。</w:t>
+      </w:r>
+    </w:p>
+    <w:p>
+      <w:pPr>
+        <w:pStyle w:val="NormalWeb"/>
       </w:pPr>
       <w:r>
         <w:rPr>
           <w:rFonts w:hint="eastAsia"/>
         </w:rPr>
-        <w:lastRenderedPageBreak/>
-        <w:t>其次是深度多模态融合网络设计，其核心是特征提取与融合策略。我们将分别使用预训练的轻量级骨干网络从图像中提取视觉特征，并从雷达点云中提取3D或2D空间特征（例如转化为BEV特征或投影到图像平面作为额外通道）。融合策略将以特征级融合为主，例如引入注意力机制、跨模态Transformer等，旨在实现雷达和图像的语义与几何信息的深度融合；此外，我们也将探索早期融合与晚期融合相结合的混合策略。在融合特征的基础上，我们将应用改进的目标检测头（如YOLO系列、CenterNet等），以实现多类别目标的高精度定位与分类。</w:t>
-      </w:r>
-    </w:p>
-    <w:p>
-      <w:pPr>
-        <w:pStyle w:val="aa"/>
-        <w:rPr>
-          <w:rFonts w:hint="eastAsia"/>
-        </w:rPr>
-      </w:pPr>
-      <w:r>
-        <w:rPr>
-          <w:rFonts w:hint="eastAsia"/>
-        </w:rPr>
-        <w:t>研究内容还包括动态目标跟踪，计划集成轻量级多目标跟踪算法（如ByteTrack, DeepSORT），并利用雷达的速度信息辅助关联，以提高跟踪的鲁棒性。最后，我们将通过检测精度（mAP）、误检率、漏检率、实时性（FPS）等指标对算法进行全面评估，并针对海上杂波、小目标检测等难点优化损失函数和网络结构。</w:t>
-      </w:r>
-    </w:p>
-    <w:p>
-      <w:pPr>
-        <w:pStyle w:val="aa"/>
-      </w:pPr>
-      <w:r>
-        <w:rPr>
-          <w:rFonts w:hint="eastAsia"/>
-        </w:rPr>
         <w:t>针对赛题的具体分析及解决思路如下：恶劣天气影响方面，雷达具有强穿透性，不受雾气影响，因此我们将通过雷达主导的空间定位和跟踪，结合图像辅助语义识别。面对海上目标多样性，我们将利用图像的丰富语义信息和雷达的精确距离信息，以提高对不同尺度和形状目标的识别能力。对于实时性要求，我们计划采用轻量化骨干网络，并进行模型剪枝、量化等优化，确保算法满足单帧处理时间的要求。</w:t>
       </w:r>
     </w:p>
     <w:p>
       <w:pPr>
-        <w:pStyle w:val="3"/>
+        <w:pStyle w:val="Heading3"/>
       </w:pPr>
       <w:r>
         <w:t>四、算法设计思路及具体实现</w:t>
@@ -2248,14 +2630,11 @@
     </w:p>
     <w:p>
       <w:pPr>
-        <w:pStyle w:val="aa"/>
-        <w:rPr>
-          <w:rFonts w:hint="eastAsia"/>
-        </w:rPr>
-      </w:pPr>
-      <w:r>
-        <w:rPr>
-          <w:rStyle w:val="a9"/>
+        <w:pStyle w:val="NormalWeb"/>
+      </w:pPr>
+      <w:r>
+        <w:rPr>
+          <w:rStyle w:val="Strong"/>
         </w:rPr>
         <w:t>模块架构设计：</w:t>
       </w:r>
@@ -2268,7 +2647,7 @@
       </w:pPr>
       <w:r>
         <w:rPr>
-          <w:rStyle w:val="a9"/>
+          <w:rStyle w:val="Strong"/>
         </w:rPr>
         <w:t>输入模块：</w:t>
       </w:r>
@@ -2283,7 +2662,7 @@
       </w:r>
       <w:r>
         <w:rPr>
-          <w:rStyle w:val="HTML"/>
+          <w:rStyle w:val="HTMLCode"/>
         </w:rPr>
         <w:t>.png/.jpg</w:t>
       </w:r>
@@ -2298,7 +2677,7 @@
       </w:r>
       <w:r>
         <w:rPr>
-          <w:rStyle w:val="HTML"/>
+          <w:rStyle w:val="HTMLCode"/>
         </w:rPr>
         <w:t>.csv</w:t>
       </w:r>
@@ -2313,7 +2692,7 @@
       </w:r>
       <w:r>
         <w:rPr>
-          <w:rStyle w:val="HTML"/>
+          <w:rStyle w:val="HTMLCode"/>
         </w:rPr>
         <w:t>.txt</w:t>
       </w:r>
@@ -2332,7 +2711,7 @@
       </w:pPr>
       <w:r>
         <w:rPr>
-          <w:rStyle w:val="a9"/>
+          <w:rStyle w:val="Strong"/>
         </w:rPr>
         <w:t>预处理模块：</w:t>
       </w:r>
@@ -2348,7 +2727,7 @@
       </w:pPr>
       <w:r>
         <w:rPr>
-          <w:rStyle w:val="a9"/>
+          <w:rStyle w:val="Strong"/>
         </w:rPr>
         <w:t>图像预处理：</w:t>
       </w:r>
@@ -2367,8 +2746,9 @@
       </w:pPr>
       <w:r>
         <w:rPr>
-          <w:rStyle w:val="a9"/>
-        </w:rPr>
+          <w:rStyle w:val="Strong"/>
+        </w:rPr>
+        <w:lastRenderedPageBreak/>
         <w:t>雷达点云预处理：</w:t>
       </w:r>
       <w:r>
@@ -2386,7 +2766,7 @@
       </w:pPr>
       <w:r>
         <w:rPr>
-          <w:rStyle w:val="a9"/>
+          <w:rStyle w:val="Strong"/>
         </w:rPr>
         <w:t>数据增强：</w:t>
       </w:r>
@@ -2405,7 +2785,7 @@
       </w:pPr>
       <w:r>
         <w:rPr>
-          <w:rStyle w:val="a9"/>
+          <w:rStyle w:val="Strong"/>
         </w:rPr>
         <w:t>特征提取模块：</w:t>
       </w:r>
@@ -2421,7 +2801,7 @@
       </w:pPr>
       <w:r>
         <w:rPr>
-          <w:rStyle w:val="a9"/>
+          <w:rStyle w:val="Strong"/>
         </w:rPr>
         <w:t>图像骨干网络：</w:t>
       </w:r>
@@ -2446,7 +2826,7 @@
       </w:pPr>
       <w:r>
         <w:rPr>
-          <w:rStyle w:val="a9"/>
+          <w:rStyle w:val="Strong"/>
         </w:rPr>
         <w:t>雷达特征提取：</w:t>
       </w:r>
@@ -2477,7 +2857,7 @@
       </w:pPr>
       <w:r>
         <w:rPr>
-          <w:rStyle w:val="a9"/>
+          <w:rStyle w:val="Strong"/>
         </w:rPr>
         <w:t>多模态融合模块：</w:t>
       </w:r>
@@ -2493,9 +2873,8 @@
       </w:pPr>
       <w:r>
         <w:rPr>
-          <w:rStyle w:val="a9"/>
-        </w:rPr>
-        <w:lastRenderedPageBreak/>
+          <w:rStyle w:val="Strong"/>
+        </w:rPr>
         <w:t>早期融合：</w:t>
       </w:r>
       <w:r>
@@ -2513,7 +2892,7 @@
       </w:pPr>
       <w:r>
         <w:rPr>
-          <w:rStyle w:val="a9"/>
+          <w:rStyle w:val="Strong"/>
         </w:rPr>
         <w:t>特征级融合（核心）：</w:t>
       </w:r>
@@ -2538,7 +2917,7 @@
       </w:pPr>
       <w:r>
         <w:rPr>
-          <w:rStyle w:val="a9"/>
+          <w:rStyle w:val="Strong"/>
         </w:rPr>
         <w:t>检测头与损失函数：</w:t>
       </w:r>
@@ -2569,7 +2948,7 @@
       </w:pPr>
       <w:r>
         <w:rPr>
-          <w:rStyle w:val="a9"/>
+          <w:rStyle w:val="Strong"/>
         </w:rPr>
         <w:t>跟踪模块：</w:t>
       </w:r>
@@ -2594,7 +2973,7 @@
       </w:pPr>
       <w:r>
         <w:rPr>
-          <w:rStyle w:val="a9"/>
+          <w:rStyle w:val="Strong"/>
         </w:rPr>
         <w:t>可视化模块：</w:t>
       </w:r>
@@ -2607,14 +2986,11 @@
     </w:p>
     <w:p>
       <w:pPr>
-        <w:pStyle w:val="aa"/>
-        <w:rPr>
-          <w:rFonts w:hint="eastAsia"/>
-        </w:rPr>
-      </w:pPr>
-      <w:r>
-        <w:rPr>
-          <w:rStyle w:val="a9"/>
+        <w:pStyle w:val="NormalWeb"/>
+      </w:pPr>
+      <w:r>
+        <w:rPr>
+          <w:rStyle w:val="Strong"/>
         </w:rPr>
         <w:t>训练推理验证算法编程实现：</w:t>
       </w:r>
@@ -2631,7 +3007,7 @@
       </w:pPr>
       <w:r>
         <w:rPr>
-          <w:rStyle w:val="a9"/>
+          <w:rStyle w:val="Strong"/>
         </w:rPr>
         <w:t>文件目录结构：</w:t>
       </w:r>
@@ -2641,7 +3017,7 @@
     </w:p>
     <w:p>
       <w:pPr>
-        <w:pStyle w:val="HTML0"/>
+        <w:pStyle w:val="HTMLPreformatted"/>
         <w:numPr>
           <w:ilvl w:val="0"/>
           <w:numId w:val="6"/>
@@ -2650,20 +3026,19 @@
           <w:tab w:val="clear" w:pos="720"/>
         </w:tabs>
         <w:rPr>
-          <w:rStyle w:val="HTML"/>
-          <w:rFonts w:hint="eastAsia"/>
-        </w:rPr>
-      </w:pPr>
-      <w:r>
-        <w:rPr>
-          <w:rStyle w:val="HTML"/>
+          <w:rStyle w:val="HTMLCode"/>
+        </w:rPr>
+      </w:pPr>
+      <w:r>
+        <w:rPr>
+          <w:rStyle w:val="HTMLCode"/>
         </w:rPr>
         <w:t>WaterScenes_Project/</w:t>
       </w:r>
     </w:p>
     <w:p>
       <w:pPr>
-        <w:pStyle w:val="HTML0"/>
+        <w:pStyle w:val="HTMLPreformatted"/>
         <w:numPr>
           <w:ilvl w:val="0"/>
           <w:numId w:val="6"/>
@@ -2672,20 +3047,19 @@
           <w:tab w:val="clear" w:pos="720"/>
         </w:tabs>
         <w:rPr>
-          <w:rStyle w:val="HTML"/>
-          <w:rFonts w:hint="eastAsia"/>
-        </w:rPr>
-      </w:pPr>
-      <w:r>
-        <w:rPr>
-          <w:rStyle w:val="HTML"/>
+          <w:rStyle w:val="HTMLCode"/>
+        </w:rPr>
+      </w:pPr>
+      <w:r>
+        <w:rPr>
+          <w:rStyle w:val="HTMLCode"/>
         </w:rPr>
         <w:t>├── src/</w:t>
       </w:r>
     </w:p>
     <w:p>
       <w:pPr>
-        <w:pStyle w:val="HTML0"/>
+        <w:pStyle w:val="HTMLPreformatted"/>
         <w:numPr>
           <w:ilvl w:val="0"/>
           <w:numId w:val="6"/>
@@ -2694,20 +3068,19 @@
           <w:tab w:val="clear" w:pos="720"/>
         </w:tabs>
         <w:rPr>
-          <w:rStyle w:val="HTML"/>
-          <w:rFonts w:hint="eastAsia"/>
-        </w:rPr>
-      </w:pPr>
-      <w:r>
-        <w:rPr>
-          <w:rStyle w:val="HTML"/>
+          <w:rStyle w:val="HTMLCode"/>
+        </w:rPr>
+      </w:pPr>
+      <w:r>
+        <w:rPr>
+          <w:rStyle w:val="HTMLCode"/>
         </w:rPr>
         <w:t>│   ├── models/             # 模型定义 (e.g., fusion_model.py, backbone.py)</w:t>
       </w:r>
     </w:p>
     <w:p>
       <w:pPr>
-        <w:pStyle w:val="HTML0"/>
+        <w:pStyle w:val="HTMLPreformatted"/>
         <w:numPr>
           <w:ilvl w:val="0"/>
           <w:numId w:val="6"/>
@@ -2716,20 +3089,19 @@
           <w:tab w:val="clear" w:pos="720"/>
         </w:tabs>
         <w:rPr>
-          <w:rStyle w:val="HTML"/>
-          <w:rFonts w:hint="eastAsia"/>
-        </w:rPr>
-      </w:pPr>
-      <w:r>
-        <w:rPr>
-          <w:rStyle w:val="HTML"/>
+          <w:rStyle w:val="HTMLCode"/>
+        </w:rPr>
+      </w:pPr>
+      <w:r>
+        <w:rPr>
+          <w:rStyle w:val="HTMLCode"/>
         </w:rPr>
         <w:t>│   ├── utils/              # 工具函数 (e.g., data_utils.py, metrics.py, visualization.py)</w:t>
       </w:r>
     </w:p>
     <w:p>
       <w:pPr>
-        <w:pStyle w:val="HTML0"/>
+        <w:pStyle w:val="HTMLPreformatted"/>
         <w:numPr>
           <w:ilvl w:val="0"/>
           <w:numId w:val="6"/>
@@ -2738,20 +3110,19 @@
           <w:tab w:val="clear" w:pos="720"/>
         </w:tabs>
         <w:rPr>
-          <w:rStyle w:val="HTML"/>
-          <w:rFonts w:hint="eastAsia"/>
-        </w:rPr>
-      </w:pPr>
-      <w:r>
-        <w:rPr>
-          <w:rStyle w:val="HTML"/>
+          <w:rStyle w:val="HTMLCode"/>
+        </w:rPr>
+      </w:pPr>
+      <w:r>
+        <w:rPr>
+          <w:rStyle w:val="HTMLCode"/>
         </w:rPr>
         <w:t>│   ├── datasets/           # 数据集加载 (e.g., waterscenes_dataset.py)</w:t>
       </w:r>
     </w:p>
     <w:p>
       <w:pPr>
-        <w:pStyle w:val="HTML0"/>
+        <w:pStyle w:val="HTMLPreformatted"/>
         <w:numPr>
           <w:ilvl w:val="0"/>
           <w:numId w:val="6"/>
@@ -2760,20 +3131,19 @@
           <w:tab w:val="clear" w:pos="720"/>
         </w:tabs>
         <w:rPr>
-          <w:rStyle w:val="HTML"/>
-          <w:rFonts w:hint="eastAsia"/>
-        </w:rPr>
-      </w:pPr>
-      <w:r>
-        <w:rPr>
-          <w:rStyle w:val="HTML"/>
+          <w:rStyle w:val="HTMLCode"/>
+        </w:rPr>
+      </w:pPr>
+      <w:r>
+        <w:rPr>
+          <w:rStyle w:val="HTMLCode"/>
         </w:rPr>
         <w:t>│   └── main.py             # 主训练/推理脚本</w:t>
       </w:r>
     </w:p>
     <w:p>
       <w:pPr>
-        <w:pStyle w:val="HTML0"/>
+        <w:pStyle w:val="HTMLPreformatted"/>
         <w:numPr>
           <w:ilvl w:val="0"/>
           <w:numId w:val="6"/>
@@ -2782,20 +3152,19 @@
           <w:tab w:val="clear" w:pos="720"/>
         </w:tabs>
         <w:rPr>
-          <w:rStyle w:val="HTML"/>
-          <w:rFonts w:hint="eastAsia"/>
-        </w:rPr>
-      </w:pPr>
-      <w:r>
-        <w:rPr>
-          <w:rStyle w:val="HTML"/>
+          <w:rStyle w:val="HTMLCode"/>
+        </w:rPr>
+      </w:pPr>
+      <w:r>
+        <w:rPr>
+          <w:rStyle w:val="HTMLCode"/>
         </w:rPr>
         <w:t>├── configs/                # 模型和训练配置 (e.g., default.yaml)</w:t>
       </w:r>
     </w:p>
     <w:p>
       <w:pPr>
-        <w:pStyle w:val="HTML0"/>
+        <w:pStyle w:val="HTMLPreformatted"/>
         <w:numPr>
           <w:ilvl w:val="0"/>
           <w:numId w:val="6"/>
@@ -2804,20 +3173,19 @@
           <w:tab w:val="clear" w:pos="720"/>
         </w:tabs>
         <w:rPr>
-          <w:rStyle w:val="HTML"/>
-          <w:rFonts w:hint="eastAsia"/>
-        </w:rPr>
-      </w:pPr>
-      <w:r>
-        <w:rPr>
-          <w:rStyle w:val="HTML"/>
+          <w:rStyle w:val="HTMLCode"/>
+        </w:rPr>
+      </w:pPr>
+      <w:r>
+        <w:rPr>
+          <w:rStyle w:val="HTMLCode"/>
         </w:rPr>
         <w:t>├── checkpoints/            # 模型权重保存</w:t>
       </w:r>
     </w:p>
     <w:p>
       <w:pPr>
-        <w:pStyle w:val="HTML0"/>
+        <w:pStyle w:val="HTMLPreformatted"/>
         <w:numPr>
           <w:ilvl w:val="0"/>
           <w:numId w:val="6"/>
@@ -2826,20 +3194,19 @@
           <w:tab w:val="clear" w:pos="720"/>
         </w:tabs>
         <w:rPr>
-          <w:rStyle w:val="HTML"/>
-          <w:rFonts w:hint="eastAsia"/>
-        </w:rPr>
-      </w:pPr>
-      <w:r>
-        <w:rPr>
-          <w:rStyle w:val="HTML"/>
+          <w:rStyle w:val="HTMLCode"/>
+        </w:rPr>
+      </w:pPr>
+      <w:r>
+        <w:rPr>
+          <w:rStyle w:val="HTMLCode"/>
         </w:rPr>
         <w:t>├── logs/                   # 训练日志</w:t>
       </w:r>
     </w:p>
     <w:p>
       <w:pPr>
-        <w:pStyle w:val="HTML0"/>
+        <w:pStyle w:val="HTMLPreformatted"/>
         <w:numPr>
           <w:ilvl w:val="0"/>
           <w:numId w:val="6"/>
@@ -2848,20 +3215,19 @@
           <w:tab w:val="clear" w:pos="720"/>
         </w:tabs>
         <w:rPr>
-          <w:rStyle w:val="HTML"/>
-          <w:rFonts w:hint="eastAsia"/>
-        </w:rPr>
-      </w:pPr>
-      <w:r>
-        <w:rPr>
-          <w:rStyle w:val="HTML"/>
+          <w:rStyle w:val="HTMLCode"/>
+        </w:rPr>
+      </w:pPr>
+      <w:r>
+        <w:rPr>
+          <w:rStyle w:val="HTMLCode"/>
         </w:rPr>
         <w:t>├── results/                # 测试结果保存 (图片、视频、json等)</w:t>
       </w:r>
     </w:p>
     <w:p>
       <w:pPr>
-        <w:pStyle w:val="HTML0"/>
+        <w:pStyle w:val="HTMLPreformatted"/>
         <w:numPr>
           <w:ilvl w:val="0"/>
           <w:numId w:val="6"/>
@@ -2870,20 +3236,20 @@
           <w:tab w:val="clear" w:pos="720"/>
         </w:tabs>
         <w:rPr>
-          <w:rStyle w:val="HTML"/>
-          <w:rFonts w:hint="eastAsia"/>
-        </w:rPr>
-      </w:pPr>
-      <w:r>
-        <w:rPr>
-          <w:rStyle w:val="HTML"/>
-        </w:rPr>
+          <w:rStyle w:val="HTMLCode"/>
+        </w:rPr>
+      </w:pPr>
+      <w:r>
+        <w:rPr>
+          <w:rStyle w:val="HTMLCode"/>
+        </w:rPr>
+        <w:lastRenderedPageBreak/>
         <w:t>├── data/                   # 数据集软链接或存储路径（与 dataset_path 对应）</w:t>
       </w:r>
     </w:p>
     <w:p>
       <w:pPr>
-        <w:pStyle w:val="HTML0"/>
+        <w:pStyle w:val="HTMLPreformatted"/>
         <w:numPr>
           <w:ilvl w:val="0"/>
           <w:numId w:val="6"/>
@@ -2892,20 +3258,19 @@
           <w:tab w:val="clear" w:pos="720"/>
         </w:tabs>
         <w:rPr>
-          <w:rStyle w:val="HTML"/>
-          <w:rFonts w:hint="eastAsia"/>
-        </w:rPr>
-      </w:pPr>
-      <w:r>
-        <w:rPr>
-          <w:rStyle w:val="HTML"/>
+          <w:rStyle w:val="HTMLCode"/>
+        </w:rPr>
+      </w:pPr>
+      <w:r>
+        <w:rPr>
+          <w:rStyle w:val="HTMLCode"/>
         </w:rPr>
         <w:t>│   └── WaterScenes_FullDataset/ # 实际数据集根目录</w:t>
       </w:r>
     </w:p>
     <w:p>
       <w:pPr>
-        <w:pStyle w:val="HTML0"/>
+        <w:pStyle w:val="HTMLPreformatted"/>
         <w:numPr>
           <w:ilvl w:val="0"/>
           <w:numId w:val="6"/>
@@ -2914,20 +3279,19 @@
           <w:tab w:val="clear" w:pos="720"/>
         </w:tabs>
         <w:rPr>
-          <w:rStyle w:val="HTML"/>
-          <w:rFonts w:hint="eastAsia"/>
-        </w:rPr>
-      </w:pPr>
-      <w:r>
-        <w:rPr>
-          <w:rStyle w:val="HTML"/>
+          <w:rStyle w:val="HTMLCode"/>
+        </w:rPr>
+      </w:pPr>
+      <w:r>
+        <w:rPr>
+          <w:rStyle w:val="HTMLCode"/>
         </w:rPr>
         <w:t>│       ├── image/</w:t>
       </w:r>
     </w:p>
     <w:p>
       <w:pPr>
-        <w:pStyle w:val="HTML0"/>
+        <w:pStyle w:val="HTMLPreformatted"/>
         <w:numPr>
           <w:ilvl w:val="0"/>
           <w:numId w:val="6"/>
@@ -2936,20 +3300,19 @@
           <w:tab w:val="clear" w:pos="720"/>
         </w:tabs>
         <w:rPr>
-          <w:rStyle w:val="HTML"/>
-          <w:rFonts w:hint="eastAsia"/>
-        </w:rPr>
-      </w:pPr>
-      <w:r>
-        <w:rPr>
-          <w:rStyle w:val="HTML"/>
+          <w:rStyle w:val="HTMLCode"/>
+        </w:rPr>
+      </w:pPr>
+      <w:r>
+        <w:rPr>
+          <w:rStyle w:val="HTMLCode"/>
         </w:rPr>
         <w:t>│       ├── radar/</w:t>
       </w:r>
     </w:p>
     <w:p>
       <w:pPr>
-        <w:pStyle w:val="HTML0"/>
+        <w:pStyle w:val="HTMLPreformatted"/>
         <w:numPr>
           <w:ilvl w:val="0"/>
           <w:numId w:val="6"/>
@@ -2958,20 +3321,19 @@
           <w:tab w:val="clear" w:pos="720"/>
         </w:tabs>
         <w:rPr>
-          <w:rStyle w:val="HTML"/>
-          <w:rFonts w:hint="eastAsia"/>
-        </w:rPr>
-      </w:pPr>
-      <w:r>
-        <w:rPr>
-          <w:rStyle w:val="HTML"/>
+          <w:rStyle w:val="HTMLCode"/>
+        </w:rPr>
+      </w:pPr>
+      <w:r>
+        <w:rPr>
+          <w:rStyle w:val="HTMLCode"/>
         </w:rPr>
         <w:t>│       ├── calib/</w:t>
       </w:r>
     </w:p>
     <w:p>
       <w:pPr>
-        <w:pStyle w:val="HTML0"/>
+        <w:pStyle w:val="HTMLPreformatted"/>
         <w:numPr>
           <w:ilvl w:val="0"/>
           <w:numId w:val="6"/>
@@ -2980,20 +3342,19 @@
           <w:tab w:val="clear" w:pos="720"/>
         </w:tabs>
         <w:rPr>
-          <w:rStyle w:val="HTML"/>
-          <w:rFonts w:hint="eastAsia"/>
-        </w:rPr>
-      </w:pPr>
-      <w:r>
-        <w:rPr>
-          <w:rStyle w:val="HTML"/>
+          <w:rStyle w:val="HTMLCode"/>
+        </w:rPr>
+      </w:pPr>
+      <w:r>
+        <w:rPr>
+          <w:rStyle w:val="HTMLCode"/>
         </w:rPr>
         <w:t>│       └── ...</w:t>
       </w:r>
     </w:p>
     <w:p>
       <w:pPr>
-        <w:pStyle w:val="HTML0"/>
+        <w:pStyle w:val="HTMLPreformatted"/>
         <w:numPr>
           <w:ilvl w:val="0"/>
           <w:numId w:val="6"/>
@@ -3002,20 +3363,19 @@
           <w:tab w:val="clear" w:pos="720"/>
         </w:tabs>
         <w:rPr>
-          <w:rStyle w:val="HTML"/>
-          <w:rFonts w:hint="eastAsia"/>
-        </w:rPr>
-      </w:pPr>
-      <w:r>
-        <w:rPr>
-          <w:rStyle w:val="HTML"/>
+          <w:rStyle w:val="HTMLCode"/>
+        </w:rPr>
+      </w:pPr>
+      <w:r>
+        <w:rPr>
+          <w:rStyle w:val="HTMLCode"/>
         </w:rPr>
         <w:t>├── requirements.txt        # Python 环境依赖</w:t>
       </w:r>
     </w:p>
     <w:p>
       <w:pPr>
-        <w:pStyle w:val="HTML0"/>
+        <w:pStyle w:val="HTMLPreformatted"/>
         <w:numPr>
           <w:ilvl w:val="0"/>
           <w:numId w:val="6"/>
@@ -3024,20 +3384,19 @@
           <w:tab w:val="clear" w:pos="720"/>
         </w:tabs>
         <w:rPr>
-          <w:rStyle w:val="HTML"/>
-          <w:rFonts w:hint="eastAsia"/>
-        </w:rPr>
-      </w:pPr>
-      <w:r>
-        <w:rPr>
-          <w:rStyle w:val="HTML"/>
+          <w:rStyle w:val="HTMLCode"/>
+        </w:rPr>
+      </w:pPr>
+      <w:r>
+        <w:rPr>
+          <w:rStyle w:val="HTMLCode"/>
         </w:rPr>
         <w:t>├── train.py                # 训练脚本入口</w:t>
       </w:r>
     </w:p>
     <w:p>
       <w:pPr>
-        <w:pStyle w:val="HTML0"/>
+        <w:pStyle w:val="HTMLPreformatted"/>
         <w:numPr>
           <w:ilvl w:val="0"/>
           <w:numId w:val="6"/>
@@ -3046,20 +3405,19 @@
           <w:tab w:val="clear" w:pos="720"/>
         </w:tabs>
         <w:rPr>
-          <w:rStyle w:val="HTML"/>
-          <w:rFonts w:hint="eastAsia"/>
-        </w:rPr>
-      </w:pPr>
-      <w:r>
-        <w:rPr>
-          <w:rStyle w:val="HTML"/>
+          <w:rStyle w:val="HTMLCode"/>
+        </w:rPr>
+      </w:pPr>
+      <w:r>
+        <w:rPr>
+          <w:rStyle w:val="HTMLCode"/>
         </w:rPr>
         <w:t>├── test.py                 # 测试脚本入口</w:t>
       </w:r>
     </w:p>
     <w:p>
       <w:pPr>
-        <w:pStyle w:val="HTML0"/>
+        <w:pStyle w:val="HTMLPreformatted"/>
         <w:numPr>
           <w:ilvl w:val="0"/>
           <w:numId w:val="6"/>
@@ -3068,13 +3426,12 @@
           <w:tab w:val="clear" w:pos="720"/>
         </w:tabs>
         <w:rPr>
-          <w:rStyle w:val="HTML"/>
-          <w:rFonts w:hint="eastAsia"/>
-        </w:rPr>
-      </w:pPr>
-      <w:r>
-        <w:rPr>
-          <w:rStyle w:val="HTML"/>
+          <w:rStyle w:val="HTMLCode"/>
+        </w:rPr>
+      </w:pPr>
+      <w:r>
+        <w:rPr>
+          <w:rStyle w:val="HTMLCode"/>
         </w:rPr>
         <w:t>└── README.md</w:t>
       </w:r>
@@ -3091,7 +3448,7 @@
       </w:pPr>
       <w:r>
         <w:rPr>
-          <w:rStyle w:val="a9"/>
+          <w:rStyle w:val="Strong"/>
           <w:sz w:val="24"/>
           <w:szCs w:val="32"/>
         </w:rPr>
@@ -3198,11 +3555,10 @@
       </w:pPr>
       <w:r>
         <w:rPr>
-          <w:rStyle w:val="a9"/>
+          <w:rStyle w:val="Strong"/>
           <w:sz w:val="24"/>
           <w:szCs w:val="32"/>
         </w:rPr>
-        <w:lastRenderedPageBreak/>
         <w:t>推理流程：</w:t>
       </w:r>
       <w:r>
@@ -3313,13 +3669,10 @@
         </w:numPr>
         <w:spacing w:before="100" w:beforeAutospacing="1" w:after="100" w:afterAutospacing="1"/>
         <w:jc w:val="left"/>
-        <w:rPr>
-          <w:rFonts w:hint="eastAsia"/>
-        </w:rPr>
-      </w:pPr>
-      <w:r>
-        <w:rPr>
-          <w:rStyle w:val="a9"/>
+      </w:pPr>
+      <w:r>
+        <w:rPr>
+          <w:rStyle w:val="Strong"/>
           <w:sz w:val="24"/>
           <w:szCs w:val="32"/>
         </w:rPr>
@@ -3356,7 +3709,7 @@
     </w:p>
     <w:p>
       <w:pPr>
-        <w:pStyle w:val="3"/>
+        <w:pStyle w:val="Heading3"/>
       </w:pPr>
       <w:r>
         <w:t>五、创新亮点</w:t>
@@ -3372,14 +3725,13 @@
         <w:spacing w:before="100" w:beforeAutospacing="1" w:after="100" w:afterAutospacing="1"/>
         <w:jc w:val="left"/>
         <w:rPr>
-          <w:rFonts w:hint="eastAsia"/>
           <w:sz w:val="28"/>
           <w:szCs w:val="36"/>
         </w:rPr>
       </w:pPr>
       <w:r>
         <w:rPr>
-          <w:rStyle w:val="a9"/>
+          <w:rStyle w:val="Strong"/>
           <w:sz w:val="28"/>
           <w:szCs w:val="36"/>
         </w:rPr>
@@ -3387,7 +3739,7 @@
       </w:r>
       <w:r>
         <w:rPr>
-          <w:rStyle w:val="a9"/>
+          <w:rStyle w:val="Strong"/>
           <w:sz w:val="28"/>
           <w:szCs w:val="36"/>
         </w:rPr>
@@ -3395,7 +3747,7 @@
       </w:r>
       <w:r>
         <w:rPr>
-          <w:rStyle w:val="a9"/>
+          <w:rStyle w:val="Strong"/>
           <w:sz w:val="28"/>
           <w:szCs w:val="36"/>
         </w:rPr>
@@ -3431,7 +3783,7 @@
       </w:r>
       <w:r>
         <w:rPr>
-          <w:rStyle w:val="a9"/>
+          <w:rStyle w:val="Strong"/>
           <w:sz w:val="28"/>
           <w:szCs w:val="36"/>
         </w:rPr>
@@ -3461,7 +3813,7 @@
       </w:pPr>
       <w:r>
         <w:rPr>
-          <w:rStyle w:val="a9"/>
+          <w:rStyle w:val="Strong"/>
           <w:sz w:val="28"/>
           <w:szCs w:val="36"/>
         </w:rPr>
@@ -3483,7 +3835,7 @@
       </w:r>
       <w:r>
         <w:rPr>
-          <w:rStyle w:val="a9"/>
+          <w:rStyle w:val="Strong"/>
           <w:sz w:val="28"/>
           <w:szCs w:val="36"/>
         </w:rPr>
@@ -3513,7 +3865,7 @@
       </w:pPr>
       <w:r>
         <w:rPr>
-          <w:rStyle w:val="a9"/>
+          <w:rStyle w:val="Strong"/>
           <w:sz w:val="28"/>
           <w:szCs w:val="36"/>
         </w:rPr>
@@ -3563,7 +3915,7 @@
       </w:r>
       <w:r>
         <w:rPr>
-          <w:rStyle w:val="a9"/>
+          <w:rStyle w:val="Strong"/>
           <w:sz w:val="28"/>
           <w:szCs w:val="36"/>
         </w:rPr>
@@ -3579,7 +3931,7 @@
     </w:p>
     <w:p>
       <w:pPr>
-        <w:pStyle w:val="3"/>
+        <w:pStyle w:val="Heading3"/>
       </w:pPr>
       <w:r>
         <w:lastRenderedPageBreak/>
@@ -3588,10 +3940,10 @@
     </w:p>
     <w:p>
       <w:pPr>
-        <w:pStyle w:val="3"/>
-        <w:rPr>
-          <w:rStyle w:val="a9"/>
-          <w:rFonts w:ascii="Times New Roman" w:eastAsia="宋体"/>
+        <w:pStyle w:val="Heading3"/>
+        <w:rPr>
+          <w:rStyle w:val="Strong"/>
+          <w:rFonts w:ascii="Times New Roman" w:eastAsia="SimSun"/>
           <w:b w:val="0"/>
           <w:bCs w:val="0"/>
           <w:sz w:val="21"/>
@@ -3600,8 +3952,8 @@
       </w:pPr>
       <w:r>
         <w:rPr>
-          <w:rStyle w:val="a9"/>
-          <w:rFonts w:ascii="Times New Roman" w:eastAsia="宋体" w:hint="eastAsia"/>
+          <w:rStyle w:val="Strong"/>
+          <w:rFonts w:ascii="Times New Roman" w:eastAsia="SimSun" w:hint="eastAsia"/>
           <w:b w:val="0"/>
           <w:bCs w:val="0"/>
           <w:sz w:val="21"/>
@@ -3611,8 +3963,8 @@
       </w:r>
       <w:r>
         <w:rPr>
-          <w:rStyle w:val="a9"/>
-          <w:rFonts w:ascii="Times New Roman" w:eastAsia="宋体" w:hint="eastAsia"/>
+          <w:rStyle w:val="Strong"/>
+          <w:rFonts w:ascii="Times New Roman" w:eastAsia="SimSun" w:hint="eastAsia"/>
           <w:b w:val="0"/>
           <w:bCs w:val="0"/>
           <w:sz w:val="21"/>
@@ -3622,8 +3974,8 @@
       </w:r>
       <w:r>
         <w:rPr>
-          <w:rStyle w:val="a9"/>
-          <w:rFonts w:ascii="Times New Roman" w:eastAsia="宋体" w:hint="eastAsia"/>
+          <w:rStyle w:val="Strong"/>
+          <w:rFonts w:ascii="Times New Roman" w:eastAsia="SimSun" w:hint="eastAsia"/>
           <w:b w:val="0"/>
           <w:bCs w:val="0"/>
           <w:sz w:val="21"/>
@@ -3633,8 +3985,8 @@
       </w:r>
       <w:r>
         <w:rPr>
-          <w:rStyle w:val="a9"/>
-          <w:rFonts w:ascii="Times New Roman" w:eastAsia="宋体" w:hint="eastAsia"/>
+          <w:rStyle w:val="Strong"/>
+          <w:rFonts w:ascii="Times New Roman" w:eastAsia="SimSun" w:hint="eastAsia"/>
           <w:b w:val="0"/>
           <w:bCs w:val="0"/>
           <w:sz w:val="21"/>
@@ -3644,8 +3996,8 @@
       </w:r>
       <w:r>
         <w:rPr>
-          <w:rStyle w:val="a9"/>
-          <w:rFonts w:ascii="Times New Roman" w:eastAsia="宋体" w:hint="eastAsia"/>
+          <w:rStyle w:val="Strong"/>
+          <w:rFonts w:ascii="Times New Roman" w:eastAsia="SimSun" w:hint="eastAsia"/>
           <w:b w:val="0"/>
           <w:bCs w:val="0"/>
           <w:sz w:val="21"/>
@@ -3655,8 +4007,8 @@
       </w:r>
       <w:r>
         <w:rPr>
-          <w:rStyle w:val="a9"/>
-          <w:rFonts w:ascii="Times New Roman" w:eastAsia="宋体" w:hint="eastAsia"/>
+          <w:rStyle w:val="Strong"/>
+          <w:rFonts w:ascii="Times New Roman" w:eastAsia="SimSun" w:hint="eastAsia"/>
           <w:b w:val="0"/>
           <w:bCs w:val="0"/>
           <w:sz w:val="21"/>
@@ -3666,8 +4018,8 @@
       </w:r>
       <w:r>
         <w:rPr>
-          <w:rStyle w:val="a9"/>
-          <w:rFonts w:ascii="Times New Roman" w:eastAsia="宋体" w:hint="eastAsia"/>
+          <w:rStyle w:val="Strong"/>
+          <w:rFonts w:ascii="Times New Roman" w:eastAsia="SimSun" w:hint="eastAsia"/>
           <w:b w:val="0"/>
           <w:bCs w:val="0"/>
           <w:sz w:val="21"/>
@@ -3677,8 +4029,8 @@
       </w:r>
       <w:r>
         <w:rPr>
-          <w:rStyle w:val="a9"/>
-          <w:rFonts w:ascii="Times New Roman" w:eastAsia="宋体" w:hint="eastAsia"/>
+          <w:rStyle w:val="Strong"/>
+          <w:rFonts w:ascii="Times New Roman" w:eastAsia="SimSun" w:hint="eastAsia"/>
           <w:b w:val="0"/>
           <w:bCs w:val="0"/>
           <w:sz w:val="21"/>
@@ -3688,8 +4040,8 @@
       </w:r>
       <w:r>
         <w:rPr>
-          <w:rStyle w:val="a9"/>
-          <w:rFonts w:ascii="Times New Roman" w:eastAsia="宋体" w:hint="eastAsia"/>
+          <w:rStyle w:val="Strong"/>
+          <w:rFonts w:ascii="Times New Roman" w:eastAsia="SimSun" w:hint="eastAsia"/>
           <w:b w:val="0"/>
           <w:bCs w:val="0"/>
           <w:sz w:val="21"/>
@@ -3699,8 +4051,8 @@
       </w:r>
       <w:r>
         <w:rPr>
-          <w:rStyle w:val="a9"/>
-          <w:rFonts w:ascii="Times New Roman" w:eastAsia="宋体" w:hint="eastAsia"/>
+          <w:rStyle w:val="Strong"/>
+          <w:rFonts w:ascii="Times New Roman" w:eastAsia="SimSun" w:hint="eastAsia"/>
           <w:b w:val="0"/>
           <w:bCs w:val="0"/>
           <w:sz w:val="21"/>
@@ -3710,8 +4062,8 @@
       </w:r>
       <w:r>
         <w:rPr>
-          <w:rStyle w:val="a9"/>
-          <w:rFonts w:ascii="Times New Roman" w:eastAsia="宋体" w:hint="eastAsia"/>
+          <w:rStyle w:val="Strong"/>
+          <w:rFonts w:ascii="Times New Roman" w:eastAsia="SimSun" w:hint="eastAsia"/>
           <w:b w:val="0"/>
           <w:bCs w:val="0"/>
           <w:sz w:val="21"/>
@@ -3721,8 +4073,8 @@
       </w:r>
       <w:r>
         <w:rPr>
-          <w:rStyle w:val="a9"/>
-          <w:rFonts w:ascii="Times New Roman" w:eastAsia="宋体" w:hint="eastAsia"/>
+          <w:rStyle w:val="Strong"/>
+          <w:rFonts w:ascii="Times New Roman" w:eastAsia="SimSun" w:hint="eastAsia"/>
           <w:b w:val="0"/>
           <w:bCs w:val="0"/>
           <w:sz w:val="21"/>
@@ -3732,8 +4084,8 @@
       </w:r>
       <w:r>
         <w:rPr>
-          <w:rStyle w:val="a9"/>
-          <w:rFonts w:ascii="Times New Roman" w:eastAsia="宋体" w:hint="eastAsia"/>
+          <w:rStyle w:val="Strong"/>
+          <w:rFonts w:ascii="Times New Roman" w:eastAsia="SimSun" w:hint="eastAsia"/>
           <w:b w:val="0"/>
           <w:bCs w:val="0"/>
           <w:sz w:val="21"/>
@@ -3743,8 +4095,8 @@
       </w:r>
       <w:r>
         <w:rPr>
-          <w:rStyle w:val="a9"/>
-          <w:rFonts w:ascii="Times New Roman" w:eastAsia="宋体" w:hint="eastAsia"/>
+          <w:rStyle w:val="Strong"/>
+          <w:rFonts w:ascii="Times New Roman" w:eastAsia="SimSun" w:hint="eastAsia"/>
           <w:b w:val="0"/>
           <w:bCs w:val="0"/>
           <w:sz w:val="21"/>
@@ -3754,8 +4106,8 @@
       </w:r>
       <w:r>
         <w:rPr>
-          <w:rStyle w:val="a9"/>
-          <w:rFonts w:ascii="Times New Roman" w:eastAsia="宋体" w:hint="eastAsia"/>
+          <w:rStyle w:val="Strong"/>
+          <w:rFonts w:ascii="Times New Roman" w:eastAsia="SimSun" w:hint="eastAsia"/>
           <w:b w:val="0"/>
           <w:bCs w:val="0"/>
           <w:sz w:val="21"/>
@@ -3765,8 +4117,8 @@
       </w:r>
       <w:r>
         <w:rPr>
-          <w:rStyle w:val="a9"/>
-          <w:rFonts w:ascii="Times New Roman" w:eastAsia="宋体" w:hint="eastAsia"/>
+          <w:rStyle w:val="Strong"/>
+          <w:rFonts w:ascii="Times New Roman" w:eastAsia="SimSun" w:hint="eastAsia"/>
           <w:b w:val="0"/>
           <w:bCs w:val="0"/>
           <w:sz w:val="21"/>
@@ -3776,8 +4128,8 @@
       </w:r>
       <w:r>
         <w:rPr>
-          <w:rStyle w:val="a9"/>
-          <w:rFonts w:ascii="Times New Roman" w:eastAsia="宋体" w:hint="eastAsia"/>
+          <w:rStyle w:val="Strong"/>
+          <w:rFonts w:ascii="Times New Roman" w:eastAsia="SimSun" w:hint="eastAsia"/>
           <w:b w:val="0"/>
           <w:bCs w:val="0"/>
           <w:sz w:val="21"/>
@@ -3787,8 +4139,8 @@
       </w:r>
       <w:r>
         <w:rPr>
-          <w:rStyle w:val="a9"/>
-          <w:rFonts w:ascii="Times New Roman" w:eastAsia="宋体" w:hint="eastAsia"/>
+          <w:rStyle w:val="Strong"/>
+          <w:rFonts w:ascii="Times New Roman" w:eastAsia="SimSun" w:hint="eastAsia"/>
           <w:b w:val="0"/>
           <w:bCs w:val="0"/>
           <w:sz w:val="21"/>
@@ -3798,8 +4150,8 @@
       </w:r>
       <w:r>
         <w:rPr>
-          <w:rStyle w:val="a9"/>
-          <w:rFonts w:ascii="Times New Roman" w:eastAsia="宋体" w:hint="eastAsia"/>
+          <w:rStyle w:val="Strong"/>
+          <w:rFonts w:ascii="Times New Roman" w:eastAsia="SimSun" w:hint="eastAsia"/>
           <w:b w:val="0"/>
           <w:bCs w:val="0"/>
           <w:sz w:val="21"/>
@@ -3809,8 +4161,8 @@
       </w:r>
       <w:r>
         <w:rPr>
-          <w:rStyle w:val="a9"/>
-          <w:rFonts w:ascii="Times New Roman" w:eastAsia="宋体" w:hint="eastAsia"/>
+          <w:rStyle w:val="Strong"/>
+          <w:rFonts w:ascii="Times New Roman" w:eastAsia="SimSun" w:hint="eastAsia"/>
           <w:b w:val="0"/>
           <w:bCs w:val="0"/>
           <w:sz w:val="21"/>
@@ -3820,8 +4172,8 @@
       </w:r>
       <w:r>
         <w:rPr>
-          <w:rStyle w:val="a9"/>
-          <w:rFonts w:ascii="Times New Roman" w:eastAsia="宋体" w:hint="eastAsia"/>
+          <w:rStyle w:val="Strong"/>
+          <w:rFonts w:ascii="Times New Roman" w:eastAsia="SimSun" w:hint="eastAsia"/>
           <w:b w:val="0"/>
           <w:bCs w:val="0"/>
           <w:sz w:val="21"/>
@@ -3831,8 +4183,8 @@
       </w:r>
       <w:r>
         <w:rPr>
-          <w:rStyle w:val="a9"/>
-          <w:rFonts w:ascii="Times New Roman" w:eastAsia="宋体" w:hint="eastAsia"/>
+          <w:rStyle w:val="Strong"/>
+          <w:rFonts w:ascii="Times New Roman" w:eastAsia="SimSun" w:hint="eastAsia"/>
           <w:b w:val="0"/>
           <w:bCs w:val="0"/>
           <w:sz w:val="21"/>
@@ -3842,8 +4194,8 @@
       </w:r>
       <w:r>
         <w:rPr>
-          <w:rStyle w:val="a9"/>
-          <w:rFonts w:ascii="Times New Roman" w:eastAsia="宋体" w:hint="eastAsia"/>
+          <w:rStyle w:val="Strong"/>
+          <w:rFonts w:ascii="Times New Roman" w:eastAsia="SimSun" w:hint="eastAsia"/>
           <w:b w:val="0"/>
           <w:bCs w:val="0"/>
           <w:sz w:val="21"/>
@@ -3853,8 +4205,8 @@
       </w:r>
       <w:r>
         <w:rPr>
-          <w:rStyle w:val="a9"/>
-          <w:rFonts w:ascii="Times New Roman" w:eastAsia="宋体" w:hint="eastAsia"/>
+          <w:rStyle w:val="Strong"/>
+          <w:rFonts w:ascii="Times New Roman" w:eastAsia="SimSun" w:hint="eastAsia"/>
           <w:b w:val="0"/>
           <w:bCs w:val="0"/>
           <w:sz w:val="21"/>
@@ -3864,8 +4216,8 @@
       </w:r>
       <w:r>
         <w:rPr>
-          <w:rStyle w:val="a9"/>
-          <w:rFonts w:ascii="Times New Roman" w:eastAsia="宋体" w:hint="eastAsia"/>
+          <w:rStyle w:val="Strong"/>
+          <w:rFonts w:ascii="Times New Roman" w:eastAsia="SimSun" w:hint="eastAsia"/>
           <w:b w:val="0"/>
           <w:bCs w:val="0"/>
           <w:sz w:val="21"/>
@@ -3875,8 +4227,8 @@
       </w:r>
       <w:r>
         <w:rPr>
-          <w:rStyle w:val="a9"/>
-          <w:rFonts w:ascii="Times New Roman" w:eastAsia="宋体" w:hint="eastAsia"/>
+          <w:rStyle w:val="Strong"/>
+          <w:rFonts w:ascii="Times New Roman" w:eastAsia="SimSun" w:hint="eastAsia"/>
           <w:b w:val="0"/>
           <w:bCs w:val="0"/>
           <w:sz w:val="21"/>
@@ -3886,8 +4238,8 @@
       </w:r>
       <w:r>
         <w:rPr>
-          <w:rStyle w:val="a9"/>
-          <w:rFonts w:ascii="Times New Roman" w:eastAsia="宋体" w:hint="eastAsia"/>
+          <w:rStyle w:val="Strong"/>
+          <w:rFonts w:ascii="Times New Roman" w:eastAsia="SimSun" w:hint="eastAsia"/>
           <w:b w:val="0"/>
           <w:bCs w:val="0"/>
           <w:sz w:val="21"/>
@@ -3897,8 +4249,8 @@
       </w:r>
       <w:r>
         <w:rPr>
-          <w:rStyle w:val="a9"/>
-          <w:rFonts w:ascii="Times New Roman" w:eastAsia="宋体" w:hint="eastAsia"/>
+          <w:rStyle w:val="Strong"/>
+          <w:rFonts w:ascii="Times New Roman" w:eastAsia="SimSun" w:hint="eastAsia"/>
           <w:b w:val="0"/>
           <w:bCs w:val="0"/>
           <w:sz w:val="21"/>
@@ -3908,8 +4260,8 @@
       </w:r>
       <w:r>
         <w:rPr>
-          <w:rStyle w:val="a9"/>
-          <w:rFonts w:ascii="Times New Roman" w:eastAsia="宋体" w:hint="eastAsia"/>
+          <w:rStyle w:val="Strong"/>
+          <w:rFonts w:ascii="Times New Roman" w:eastAsia="SimSun" w:hint="eastAsia"/>
           <w:b w:val="0"/>
           <w:bCs w:val="0"/>
           <w:sz w:val="21"/>
@@ -3919,8 +4271,8 @@
       </w:r>
       <w:r>
         <w:rPr>
-          <w:rStyle w:val="a9"/>
-          <w:rFonts w:ascii="Times New Roman" w:eastAsia="宋体" w:hint="eastAsia"/>
+          <w:rStyle w:val="Strong"/>
+          <w:rFonts w:ascii="Times New Roman" w:eastAsia="SimSun" w:hint="eastAsia"/>
           <w:b w:val="0"/>
           <w:bCs w:val="0"/>
           <w:sz w:val="21"/>
@@ -3930,8 +4282,8 @@
       </w:r>
       <w:r>
         <w:rPr>
-          <w:rStyle w:val="a9"/>
-          <w:rFonts w:ascii="Times New Roman" w:eastAsia="宋体" w:hint="eastAsia"/>
+          <w:rStyle w:val="Strong"/>
+          <w:rFonts w:ascii="Times New Roman" w:eastAsia="SimSun" w:hint="eastAsia"/>
           <w:b w:val="0"/>
           <w:bCs w:val="0"/>
           <w:sz w:val="21"/>
@@ -3941,8 +4293,8 @@
       </w:r>
       <w:r>
         <w:rPr>
-          <w:rStyle w:val="a9"/>
-          <w:rFonts w:ascii="Times New Roman" w:eastAsia="宋体" w:hint="eastAsia"/>
+          <w:rStyle w:val="Strong"/>
+          <w:rFonts w:ascii="Times New Roman" w:eastAsia="SimSun" w:hint="eastAsia"/>
           <w:b w:val="0"/>
           <w:bCs w:val="0"/>
           <w:sz w:val="21"/>
@@ -3952,8 +4304,8 @@
       </w:r>
       <w:r>
         <w:rPr>
-          <w:rStyle w:val="a9"/>
-          <w:rFonts w:ascii="Times New Roman" w:eastAsia="宋体" w:hint="eastAsia"/>
+          <w:rStyle w:val="Strong"/>
+          <w:rFonts w:ascii="Times New Roman" w:eastAsia="SimSun" w:hint="eastAsia"/>
           <w:b w:val="0"/>
           <w:bCs w:val="0"/>
           <w:sz w:val="21"/>
@@ -3963,8 +4315,8 @@
       </w:r>
       <w:r>
         <w:rPr>
-          <w:rStyle w:val="a9"/>
-          <w:rFonts w:ascii="Times New Roman" w:eastAsia="宋体" w:hint="eastAsia"/>
+          <w:rStyle w:val="Strong"/>
+          <w:rFonts w:ascii="Times New Roman" w:eastAsia="SimSun" w:hint="eastAsia"/>
           <w:b w:val="0"/>
           <w:bCs w:val="0"/>
           <w:sz w:val="21"/>
@@ -3974,8 +4326,8 @@
       </w:r>
       <w:r>
         <w:rPr>
-          <w:rStyle w:val="a9"/>
-          <w:rFonts w:ascii="Times New Roman" w:eastAsia="宋体" w:hint="eastAsia"/>
+          <w:rStyle w:val="Strong"/>
+          <w:rFonts w:ascii="Times New Roman" w:eastAsia="SimSun" w:hint="eastAsia"/>
           <w:b w:val="0"/>
           <w:bCs w:val="0"/>
           <w:sz w:val="21"/>
@@ -3986,7 +4338,7 @@
     </w:p>
     <w:p>
       <w:pPr>
-        <w:pStyle w:val="3"/>
+        <w:pStyle w:val="Heading3"/>
       </w:pPr>
       <w:r>
         <w:t>七、国内外水平对比</w:t>
@@ -3994,77 +4346,77 @@
     </w:p>
     <w:p>
       <w:pPr>
-        <w:pStyle w:val="aa"/>
-        <w:rPr>
-          <w:rStyle w:val="a9"/>
+        <w:pStyle w:val="NormalWeb"/>
+        <w:rPr>
+          <w:rStyle w:val="Strong"/>
+          <w:rFonts w:ascii="Times New Roman" w:hAnsi="Times New Roman" w:cs="Times New Roman"/>
+          <w:b w:val="0"/>
+          <w:bCs w:val="0"/>
+          <w:kern w:val="2"/>
+          <w:sz w:val="21"/>
+        </w:rPr>
+      </w:pPr>
+      <w:r>
+        <w:rPr>
+          <w:rStyle w:val="Strong"/>
           <w:rFonts w:ascii="Times New Roman" w:hAnsi="Times New Roman" w:cs="Times New Roman" w:hint="eastAsia"/>
           <w:b w:val="0"/>
           <w:bCs w:val="0"/>
           <w:kern w:val="2"/>
           <w:sz w:val="21"/>
         </w:rPr>
-      </w:pPr>
-      <w:r>
-        <w:rPr>
-          <w:rStyle w:val="a9"/>
+        <w:t>在传统方案方面，大部分传统海上目标感知系统仍依赖单一光学或雷达传感器。其中，光学方案在恶劣天气下性能会断崖式下降；而传统雷达方案分辨率较低，难以区分形状复杂的目标。</w:t>
+      </w:r>
+    </w:p>
+    <w:p>
+      <w:pPr>
+        <w:pStyle w:val="NormalWeb"/>
+        <w:rPr>
+          <w:rStyle w:val="Strong"/>
+          <w:rFonts w:ascii="Times New Roman" w:hAnsi="Times New Roman" w:cs="Times New Roman"/>
+          <w:b w:val="0"/>
+          <w:bCs w:val="0"/>
+          <w:kern w:val="2"/>
+          <w:sz w:val="21"/>
+        </w:rPr>
+      </w:pPr>
+      <w:r>
+        <w:rPr>
+          <w:rStyle w:val="Strong"/>
           <w:rFonts w:ascii="Times New Roman" w:hAnsi="Times New Roman" w:cs="Times New Roman" w:hint="eastAsia"/>
           <w:b w:val="0"/>
           <w:bCs w:val="0"/>
           <w:kern w:val="2"/>
           <w:sz w:val="21"/>
         </w:rPr>
-        <w:t>在传统方案方面，大部分传统海上目标感知系统仍依赖单一光学或雷达传感器。其中，光学方案在恶劣天气下性能会断崖式下降；而传统雷达方案分辨率较低，难以区分形状复杂的目标。</w:t>
-      </w:r>
-    </w:p>
-    <w:p>
-      <w:pPr>
-        <w:pStyle w:val="aa"/>
-        <w:rPr>
-          <w:rStyle w:val="a9"/>
-          <w:rFonts w:ascii="Times New Roman" w:hAnsi="Times New Roman" w:cs="Times New Roman"/>
-          <w:b w:val="0"/>
-          <w:bCs w:val="0"/>
-          <w:kern w:val="2"/>
-          <w:sz w:val="21"/>
-        </w:rPr>
-      </w:pPr>
-      <w:r>
-        <w:rPr>
-          <w:rStyle w:val="a9"/>
+        <w:t>目前自动驾驶领域的多模态融合技术发展迅速（如</w:t>
+      </w:r>
+      <w:r>
+        <w:rPr>
+          <w:rStyle w:val="Strong"/>
           <w:rFonts w:ascii="Times New Roman" w:hAnsi="Times New Roman" w:cs="Times New Roman" w:hint="eastAsia"/>
           <w:b w:val="0"/>
           <w:bCs w:val="0"/>
           <w:kern w:val="2"/>
           <w:sz w:val="21"/>
         </w:rPr>
-        <w:t>目前自动驾驶领域的多模态融合技术发展迅速（如</w:t>
-      </w:r>
-      <w:r>
-        <w:rPr>
-          <w:rStyle w:val="a9"/>
+        <w:t>PointPillars, F-PointNet, MVX-Net</w:t>
+      </w:r>
+      <w:r>
+        <w:rPr>
+          <w:rStyle w:val="Strong"/>
           <w:rFonts w:ascii="Times New Roman" w:hAnsi="Times New Roman" w:cs="Times New Roman" w:hint="eastAsia"/>
           <w:b w:val="0"/>
           <w:bCs w:val="0"/>
           <w:kern w:val="2"/>
           <w:sz w:val="21"/>
         </w:rPr>
-        <w:t>PointPillars, F-PointNet, MVX-Net</w:t>
-      </w:r>
-      <w:r>
-        <w:rPr>
-          <w:rStyle w:val="a9"/>
-          <w:rFonts w:ascii="Times New Roman" w:hAnsi="Times New Roman" w:cs="Times New Roman" w:hint="eastAsia"/>
-          <w:b w:val="0"/>
-          <w:bCs w:val="0"/>
-          <w:kern w:val="2"/>
-          <w:sz w:val="21"/>
-        </w:rPr>
         <w:t>等），但其场景（城市道路、车辆）与海上环境（开阔水域、海浪杂波、不同目标形态）差异较大，不能直接照搬。在海上领域，目前多模态融合研究相对较少，多停留在早期数据级融合（如点云直接投影）或晚期决策级融合（独立检测后结果融合），未能充分发挥多传感器间的深层互补优势，且缺乏对恶劣天气下特定挑战的有效应对。</w:t>
       </w:r>
     </w:p>
     <w:p>
       <w:pPr>
-        <w:pStyle w:val="aa"/>
+        <w:pStyle w:val="NormalWeb"/>
       </w:pPr>
       <w:r>
         <w:rPr>
@@ -4081,7 +4433,7 @@
     </w:p>
     <w:p>
       <w:pPr>
-        <w:pStyle w:val="aa"/>
+        <w:pStyle w:val="NormalWeb"/>
       </w:pPr>
       <w:r>
         <w:t>目前，本作品主要依赖仿真数据集（WaterScenes）进行开发和验证，未来可能需要少量真实场景数据进行微调与验证，以应对仿真与实际环境可能存在的差异。此外，对复杂海上环境中的极端干扰（如强降雨、海燕群等）的鲁棒性可能仍有提升空间。对于目标运动状态（如小型渔船的快速变向）的精确跟踪，未来可能需要引入更复杂的卡尔曼滤波或扩展卡尔曼滤波与目标关联算法。</w:t>
@@ -4089,7 +4441,7 @@
     </w:p>
     <w:p>
       <w:pPr>
-        <w:pStyle w:val="aa"/>
+        <w:pStyle w:val="NormalWeb"/>
       </w:pPr>
       <w:r>
         <w:t>展望未来，我们将尝试引入时序信息，结合视频和雷达序列数据，利用时序网络（如RNN, Transformer）来提升目标跟踪的稳定性，并预测目标未来运动轨迹。我们还将探索多传感器异构融合，考虑加入声呐、AIS等更多传感器数据，以构建更全面、更鲁棒的感知系统。同时，可以尝试利用强化学习，让模型在不同天气和海况下自适应调整感知策略。最后，我们将继续致力于边缘计</w:t>
@@ -4101,7 +4453,7 @@
     </w:p>
     <w:p>
       <w:pPr>
-        <w:pStyle w:val="3"/>
+        <w:pStyle w:val="Heading3"/>
       </w:pPr>
       <w:r>
         <w:t>九、其他</w:t>
@@ -4123,7 +4475,7 @@
       </w:pPr>
       <w:r>
         <w:rPr>
-          <w:rStyle w:val="a9"/>
+          <w:rStyle w:val="Strong"/>
           <w:sz w:val="28"/>
           <w:szCs w:val="36"/>
         </w:rPr>
@@ -4155,14 +4507,14 @@
         <w:spacing w:before="100" w:beforeAutospacing="1" w:after="100" w:afterAutospacing="1"/>
         <w:outlineLvl w:val="3"/>
         <w:rPr>
-          <w:rFonts w:ascii="仿宋_GB2312" w:eastAsia="仿宋_GB2312"/>
+          <w:rFonts w:ascii="FangSong_GB2312" w:eastAsia="FangSong_GB2312"/>
           <w:sz w:val="28"/>
           <w:szCs w:val="28"/>
         </w:rPr>
       </w:pPr>
       <w:r>
         <w:rPr>
-          <w:rStyle w:val="a9"/>
+          <w:rStyle w:val="Strong"/>
           <w:sz w:val="28"/>
           <w:szCs w:val="36"/>
         </w:rPr>
@@ -6922,7 +7274,7 @@
     <w:lsdException w:name="Unresolved Mention" w:semiHidden="1" w:unhideWhenUsed="1"/>
     <w:lsdException w:name="Smart Link" w:semiHidden="1" w:unhideWhenUsed="1"/>
   </w:latentStyles>
-  <w:style w:type="paragraph" w:default="1" w:styleId="a">
+  <w:style w:type="paragraph" w:default="1" w:styleId="Normal">
     <w:name w:val="Normal"/>
     <w:qFormat/>
     <w:pPr>
@@ -6930,17 +7282,17 @@
       <w:jc w:val="both"/>
     </w:pPr>
     <w:rPr>
-      <w:rFonts w:ascii="Times New Roman" w:eastAsia="宋体" w:hAnsi="Times New Roman" w:cs="Times New Roman"/>
+      <w:rFonts w:ascii="Times New Roman" w:eastAsia="SimSun" w:hAnsi="Times New Roman" w:cs="Times New Roman"/>
       <w:kern w:val="2"/>
       <w:sz w:val="21"/>
       <w:szCs w:val="24"/>
     </w:rPr>
   </w:style>
-  <w:style w:type="paragraph" w:styleId="2">
+  <w:style w:type="paragraph" w:styleId="Heading2">
     <w:name w:val="heading 2"/>
-    <w:basedOn w:val="a"/>
-    <w:next w:val="a"/>
-    <w:link w:val="20"/>
+    <w:basedOn w:val="Normal"/>
+    <w:next w:val="Normal"/>
+    <w:link w:val="Heading2Char"/>
     <w:qFormat/>
     <w:pPr>
       <w:keepNext/>
@@ -6949,18 +7301,18 @@
       <w:outlineLvl w:val="1"/>
     </w:pPr>
     <w:rPr>
-      <w:rFonts w:ascii="Arial" w:eastAsia="黑体" w:hAnsi="Arial"/>
+      <w:rFonts w:ascii="Arial" w:eastAsia="SimHei" w:hAnsi="Arial"/>
       <w:b/>
       <w:bCs/>
       <w:sz w:val="32"/>
       <w:szCs w:val="32"/>
     </w:rPr>
   </w:style>
-  <w:style w:type="paragraph" w:styleId="3">
+  <w:style w:type="paragraph" w:styleId="Heading3">
     <w:name w:val="heading 3"/>
-    <w:basedOn w:val="a"/>
-    <w:next w:val="a"/>
-    <w:link w:val="30"/>
+    <w:basedOn w:val="Normal"/>
+    <w:next w:val="Normal"/>
+    <w:link w:val="Heading3Char"/>
     <w:qFormat/>
     <w:pPr>
       <w:keepNext/>
@@ -6969,16 +7321,16 @@
       <w:outlineLvl w:val="2"/>
     </w:pPr>
     <w:rPr>
-      <w:rFonts w:ascii="仿宋_GB2312" w:eastAsia="黑体"/>
+      <w:rFonts w:ascii="FangSong_GB2312" w:eastAsia="SimHei"/>
       <w:sz w:val="36"/>
       <w:szCs w:val="32"/>
     </w:rPr>
   </w:style>
-  <w:style w:type="paragraph" w:styleId="4">
+  <w:style w:type="paragraph" w:styleId="Heading4">
     <w:name w:val="heading 4"/>
-    <w:basedOn w:val="a"/>
-    <w:next w:val="a"/>
-    <w:link w:val="40"/>
+    <w:basedOn w:val="Normal"/>
+    <w:next w:val="Normal"/>
+    <w:link w:val="Heading4Char"/>
     <w:uiPriority w:val="9"/>
     <w:semiHidden/>
     <w:unhideWhenUsed/>
@@ -6998,13 +7350,13 @@
       <w:szCs w:val="28"/>
     </w:rPr>
   </w:style>
-  <w:style w:type="character" w:default="1" w:styleId="a0">
+  <w:style w:type="character" w:default="1" w:styleId="DefaultParagraphFont">
     <w:name w:val="Default Paragraph Font"/>
     <w:uiPriority w:val="1"/>
     <w:semiHidden/>
     <w:unhideWhenUsed/>
   </w:style>
-  <w:style w:type="table" w:default="1" w:styleId="a1">
+  <w:style w:type="table" w:default="1" w:styleId="TableNormal">
     <w:name w:val="Normal Table"/>
     <w:uiPriority w:val="99"/>
     <w:semiHidden/>
@@ -7019,16 +7371,16 @@
       </w:tblCellMar>
     </w:tblPr>
   </w:style>
-  <w:style w:type="numbering" w:default="1" w:styleId="a2">
+  <w:style w:type="numbering" w:default="1" w:styleId="NoList">
     <w:name w:val="No List"/>
     <w:uiPriority w:val="99"/>
     <w:semiHidden/>
     <w:unhideWhenUsed/>
   </w:style>
-  <w:style w:type="paragraph" w:styleId="a3">
+  <w:style w:type="paragraph" w:styleId="Footer">
     <w:name w:val="footer"/>
-    <w:basedOn w:val="a"/>
-    <w:link w:val="a4"/>
+    <w:basedOn w:val="Normal"/>
+    <w:link w:val="FooterChar"/>
     <w:uiPriority w:val="99"/>
     <w:unhideWhenUsed/>
     <w:pPr>
@@ -7044,10 +7396,10 @@
       <w:szCs w:val="18"/>
     </w:rPr>
   </w:style>
-  <w:style w:type="paragraph" w:styleId="a5">
+  <w:style w:type="paragraph" w:styleId="Header">
     <w:name w:val="header"/>
-    <w:basedOn w:val="a"/>
-    <w:link w:val="a6"/>
+    <w:basedOn w:val="Normal"/>
+    <w:link w:val="HeaderChar"/>
     <w:uiPriority w:val="99"/>
     <w:unhideWhenUsed/>
     <w:pPr>
@@ -7066,9 +7418,9 @@
       <w:szCs w:val="18"/>
     </w:rPr>
   </w:style>
-  <w:style w:type="table" w:styleId="a7">
+  <w:style w:type="table" w:styleId="TableGrid">
     <w:name w:val="Table Grid"/>
-    <w:basedOn w:val="a1"/>
+    <w:basedOn w:val="TableNormal"/>
     <w:uiPriority w:val="59"/>
     <w:qFormat/>
     <w:tblPr>
@@ -7082,60 +7434,60 @@
       </w:tblBorders>
     </w:tblPr>
   </w:style>
-  <w:style w:type="character" w:customStyle="1" w:styleId="a6">
-    <w:name w:val="页眉 字符"/>
-    <w:basedOn w:val="a0"/>
-    <w:link w:val="a5"/>
+  <w:style w:type="character" w:customStyle="1" w:styleId="HeaderChar">
+    <w:name w:val="Header Char"/>
+    <w:basedOn w:val="DefaultParagraphFont"/>
+    <w:link w:val="Header"/>
     <w:uiPriority w:val="99"/>
     <w:rPr>
       <w:sz w:val="18"/>
       <w:szCs w:val="18"/>
     </w:rPr>
   </w:style>
-  <w:style w:type="character" w:customStyle="1" w:styleId="a4">
-    <w:name w:val="页脚 字符"/>
-    <w:basedOn w:val="a0"/>
-    <w:link w:val="a3"/>
+  <w:style w:type="character" w:customStyle="1" w:styleId="FooterChar">
+    <w:name w:val="Footer Char"/>
+    <w:basedOn w:val="DefaultParagraphFont"/>
+    <w:link w:val="Footer"/>
     <w:uiPriority w:val="99"/>
     <w:rPr>
       <w:sz w:val="18"/>
       <w:szCs w:val="18"/>
     </w:rPr>
   </w:style>
-  <w:style w:type="character" w:customStyle="1" w:styleId="20">
-    <w:name w:val="标题 2 字符"/>
-    <w:basedOn w:val="a0"/>
-    <w:link w:val="2"/>
+  <w:style w:type="character" w:customStyle="1" w:styleId="Heading2Char">
+    <w:name w:val="Heading 2 Char"/>
+    <w:basedOn w:val="DefaultParagraphFont"/>
+    <w:link w:val="Heading2"/>
     <w:rPr>
-      <w:rFonts w:ascii="Arial" w:eastAsia="黑体" w:hAnsi="Arial" w:cs="Times New Roman"/>
+      <w:rFonts w:ascii="Arial" w:eastAsia="SimHei" w:hAnsi="Arial" w:cs="Times New Roman"/>
       <w:b/>
       <w:bCs/>
       <w:sz w:val="32"/>
       <w:szCs w:val="32"/>
     </w:rPr>
   </w:style>
-  <w:style w:type="character" w:customStyle="1" w:styleId="30">
-    <w:name w:val="标题 3 字符"/>
-    <w:basedOn w:val="a0"/>
-    <w:link w:val="3"/>
+  <w:style w:type="character" w:customStyle="1" w:styleId="Heading3Char">
+    <w:name w:val="Heading 3 Char"/>
+    <w:basedOn w:val="DefaultParagraphFont"/>
+    <w:link w:val="Heading3"/>
     <w:rPr>
-      <w:rFonts w:ascii="仿宋_GB2312" w:eastAsia="黑体" w:hAnsi="Times New Roman" w:cs="Times New Roman"/>
+      <w:rFonts w:ascii="FangSong_GB2312" w:eastAsia="SimHei" w:hAnsi="Times New Roman" w:cs="Times New Roman"/>
       <w:sz w:val="36"/>
       <w:szCs w:val="32"/>
     </w:rPr>
   </w:style>
-  <w:style w:type="paragraph" w:styleId="a8">
+  <w:style w:type="paragraph" w:styleId="ListParagraph">
     <w:name w:val="List Paragraph"/>
-    <w:basedOn w:val="a"/>
+    <w:basedOn w:val="Normal"/>
     <w:uiPriority w:val="34"/>
     <w:qFormat/>
     <w:pPr>
       <w:ind w:firstLineChars="200" w:firstLine="420"/>
     </w:pPr>
   </w:style>
-  <w:style w:type="character" w:styleId="a9">
+  <w:style w:type="character" w:styleId="Strong">
     <w:name w:val="Strong"/>
-    <w:basedOn w:val="a0"/>
+    <w:basedOn w:val="DefaultParagraphFont"/>
     <w:uiPriority w:val="22"/>
     <w:qFormat/>
     <w:rsid w:val="00BF5883"/>
@@ -7144,9 +7496,9 @@
       <w:bCs/>
     </w:rPr>
   </w:style>
-  <w:style w:type="paragraph" w:styleId="aa">
+  <w:style w:type="paragraph" w:styleId="NormalWeb">
     <w:name w:val="Normal (Web)"/>
-    <w:basedOn w:val="a"/>
+    <w:basedOn w:val="Normal"/>
     <w:uiPriority w:val="99"/>
     <w:semiHidden/>
     <w:unhideWhenUsed/>
@@ -7157,28 +7509,28 @@
       <w:jc w:val="left"/>
     </w:pPr>
     <w:rPr>
-      <w:rFonts w:ascii="宋体" w:hAnsi="宋体" w:cs="宋体"/>
+      <w:rFonts w:ascii="SimSun" w:hAnsi="SimSun" w:cs="SimSun"/>
       <w:kern w:val="0"/>
       <w:sz w:val="24"/>
     </w:rPr>
   </w:style>
-  <w:style w:type="character" w:styleId="HTML">
+  <w:style w:type="character" w:styleId="HTMLCode">
     <w:name w:val="HTML Code"/>
-    <w:basedOn w:val="a0"/>
+    <w:basedOn w:val="DefaultParagraphFont"/>
     <w:uiPriority w:val="99"/>
     <w:semiHidden/>
     <w:unhideWhenUsed/>
     <w:rsid w:val="00BF5883"/>
     <w:rPr>
-      <w:rFonts w:ascii="宋体" w:eastAsia="宋体" w:hAnsi="宋体" w:cs="宋体"/>
+      <w:rFonts w:ascii="SimSun" w:eastAsia="SimSun" w:hAnsi="SimSun" w:cs="SimSun"/>
       <w:sz w:val="24"/>
       <w:szCs w:val="24"/>
     </w:rPr>
   </w:style>
-  <w:style w:type="paragraph" w:styleId="HTML0">
+  <w:style w:type="paragraph" w:styleId="HTMLPreformatted">
     <w:name w:val="HTML Preformatted"/>
-    <w:basedOn w:val="a"/>
-    <w:link w:val="HTML1"/>
+    <w:basedOn w:val="Normal"/>
+    <w:link w:val="HTMLPreformattedChar"/>
     <w:uiPriority w:val="99"/>
     <w:semiHidden/>
     <w:unhideWhenUsed/>
@@ -7206,28 +7558,28 @@
       <w:jc w:val="left"/>
     </w:pPr>
     <w:rPr>
-      <w:rFonts w:ascii="宋体" w:hAnsi="宋体" w:cs="宋体"/>
+      <w:rFonts w:ascii="SimSun" w:hAnsi="SimSun" w:cs="SimSun"/>
       <w:kern w:val="0"/>
       <w:sz w:val="24"/>
     </w:rPr>
   </w:style>
-  <w:style w:type="character" w:customStyle="1" w:styleId="HTML1">
-    <w:name w:val="HTML 预设格式 字符"/>
-    <w:basedOn w:val="a0"/>
-    <w:link w:val="HTML0"/>
+  <w:style w:type="character" w:customStyle="1" w:styleId="HTMLPreformattedChar">
+    <w:name w:val="HTML Preformatted Char"/>
+    <w:basedOn w:val="DefaultParagraphFont"/>
+    <w:link w:val="HTMLPreformatted"/>
     <w:uiPriority w:val="99"/>
     <w:semiHidden/>
     <w:rsid w:val="00BF5883"/>
     <w:rPr>
-      <w:rFonts w:ascii="宋体" w:eastAsia="宋体" w:hAnsi="宋体" w:cs="宋体"/>
+      <w:rFonts w:ascii="SimSun" w:eastAsia="SimSun" w:hAnsi="SimSun" w:cs="SimSun"/>
       <w:sz w:val="24"/>
       <w:szCs w:val="24"/>
     </w:rPr>
   </w:style>
-  <w:style w:type="character" w:customStyle="1" w:styleId="40">
-    <w:name w:val="标题 4 字符"/>
-    <w:basedOn w:val="a0"/>
-    <w:link w:val="4"/>
+  <w:style w:type="character" w:customStyle="1" w:styleId="Heading4Char">
+    <w:name w:val="Heading 4 Char"/>
+    <w:basedOn w:val="DefaultParagraphFont"/>
+    <w:link w:val="Heading4"/>
     <w:uiPriority w:val="9"/>
     <w:semiHidden/>
     <w:rsid w:val="00BF5883"/>
@@ -7240,9 +7592,9 @@
       <w:szCs w:val="28"/>
     </w:rPr>
   </w:style>
-  <w:style w:type="character" w:styleId="ab">
+  <w:style w:type="character" w:styleId="Hyperlink">
     <w:name w:val="Hyperlink"/>
-    <w:basedOn w:val="a0"/>
+    <w:basedOn w:val="DefaultParagraphFont"/>
     <w:uiPriority w:val="99"/>
     <w:semiHidden/>
     <w:unhideWhenUsed/>

</xml_diff>